<commit_message>
Update demand_template.docx with MailMerge placeholders
</commit_message>
<xml_diff>
--- a/templates/demand_template.docx
+++ b/templates/demand_template.docx
@@ -52,7 +52,7 @@
           <w:sz w:val="24"/>
           <w:szCs w:val="24"/>
         </w:rPr>
-        <w:t>6/26/2025</w:t>
+        <w:t>7/1/2025</w:t>
       </w:r>
       <w:r>
         <w:rPr>
@@ -223,7 +223,23 @@
           <w:sz w:val="24"/>
           <w:szCs w:val="24"/>
         </w:rPr>
-        <w:t>{{Client Name}}</w:t>
+        <w:t>&lt;&lt;</w:t>
+      </w:r>
+      <w:r>
+        <w:rPr>
+          <w:rFonts w:ascii="Times New Roman" w:hAnsi="Times New Roman" w:cs="Times New Roman"/>
+          <w:sz w:val="24"/>
+          <w:szCs w:val="24"/>
+        </w:rPr>
+        <w:t>Client Name</w:t>
+      </w:r>
+      <w:r>
+        <w:rPr>
+          <w:rFonts w:ascii="Times New Roman" w:hAnsi="Times New Roman" w:cs="Times New Roman"/>
+          <w:sz w:val="24"/>
+          <w:szCs w:val="24"/>
+        </w:rPr>
+        <w:t>&gt;&gt;</w:t>
       </w:r>
     </w:p>
     <w:p>
@@ -258,16 +274,7 @@
           <w:szCs w:val="24"/>
         </w:rPr>
         <w:tab/>
-        <w:t xml:space="preserve">Date of </w:t>
-      </w:r>
-      <w:proofErr w:type="gramStart"/>
-      <w:r>
-        <w:rPr>
-          <w:rFonts w:ascii="Times New Roman" w:hAnsi="Times New Roman" w:cs="Times New Roman"/>
-          <w:sz w:val="24"/>
-          <w:szCs w:val="24"/>
-        </w:rPr>
-        <w:t>Incident:</w:t>
+        <w:t>Date of Incident:</w:t>
       </w:r>
       <w:r>
         <w:rPr>
@@ -283,10 +290,9 @@
           <w:sz w:val="24"/>
           <w:szCs w:val="24"/>
         </w:rPr>
-        <w:t>{{</w:t>
+        <w:t>&lt;&lt;</w:t>
       </w:r>
       <w:proofErr w:type="spellStart"/>
-      <w:proofErr w:type="gramEnd"/>
       <w:r>
         <w:rPr>
           <w:rFonts w:ascii="Times New Roman" w:hAnsi="Times New Roman" w:cs="Times New Roman"/>
@@ -302,7 +308,7 @@
           <w:sz w:val="24"/>
           <w:szCs w:val="24"/>
         </w:rPr>
-        <w:t>}}</w:t>
+        <w:t>&gt;&gt;</w:t>
       </w:r>
     </w:p>
     <w:p>
@@ -387,7 +393,31 @@
           <w:sz w:val="24"/>
           <w:szCs w:val="24"/>
         </w:rPr>
-        <w:t xml:space="preserve"> {{Brief Synopsis}}</w:t>
+        <w:t xml:space="preserve"> </w:t>
+      </w:r>
+      <w:r>
+        <w:rPr>
+          <w:rFonts w:ascii="Times New Roman" w:hAnsi="Times New Roman" w:cs="Times New Roman"/>
+          <w:sz w:val="24"/>
+          <w:szCs w:val="24"/>
+        </w:rPr>
+        <w:t>&lt;&lt;</w:t>
+      </w:r>
+      <w:r>
+        <w:rPr>
+          <w:rFonts w:ascii="Times New Roman" w:hAnsi="Times New Roman" w:cs="Times New Roman"/>
+          <w:sz w:val="24"/>
+          <w:szCs w:val="24"/>
+        </w:rPr>
+        <w:t>Brief Synopsis</w:t>
+      </w:r>
+      <w:r>
+        <w:rPr>
+          <w:rFonts w:ascii="Times New Roman" w:hAnsi="Times New Roman" w:cs="Times New Roman"/>
+          <w:sz w:val="24"/>
+          <w:szCs w:val="24"/>
+        </w:rPr>
+        <w:t>&gt;&gt;</w:t>
       </w:r>
       <w:r>
         <w:rPr>
@@ -458,7 +488,23 @@
           <w:sz w:val="24"/>
           <w:szCs w:val="24"/>
         </w:rPr>
-        <w:t>{{Demand}}</w:t>
+        <w:t>&lt;&lt;</w:t>
+      </w:r>
+      <w:r>
+        <w:rPr>
+          <w:rFonts w:ascii="Times New Roman" w:hAnsi="Times New Roman" w:cs="Times New Roman"/>
+          <w:sz w:val="24"/>
+          <w:szCs w:val="24"/>
+        </w:rPr>
+        <w:t>Demand</w:t>
+      </w:r>
+      <w:r>
+        <w:rPr>
+          <w:rFonts w:ascii="Times New Roman" w:hAnsi="Times New Roman" w:cs="Times New Roman"/>
+          <w:sz w:val="24"/>
+          <w:szCs w:val="24"/>
+        </w:rPr>
+        <w:t>&gt;&gt;</w:t>
       </w:r>
     </w:p>
     <w:p>
@@ -500,7 +546,23 @@
           <w:sz w:val="24"/>
           <w:szCs w:val="24"/>
         </w:rPr>
-        <w:t>{{Damages}}</w:t>
+        <w:t>&lt;&lt;</w:t>
+      </w:r>
+      <w:r>
+        <w:rPr>
+          <w:rFonts w:ascii="Times New Roman" w:hAnsi="Times New Roman" w:cs="Times New Roman"/>
+          <w:sz w:val="24"/>
+          <w:szCs w:val="24"/>
+        </w:rPr>
+        <w:t>Damages</w:t>
+      </w:r>
+      <w:r>
+        <w:rPr>
+          <w:rFonts w:ascii="Times New Roman" w:hAnsi="Times New Roman" w:cs="Times New Roman"/>
+          <w:sz w:val="24"/>
+          <w:szCs w:val="24"/>
+        </w:rPr>
+        <w:t>&gt;&gt;</w:t>
       </w:r>
     </w:p>
     <w:p>
@@ -542,7 +604,23 @@
           <w:sz w:val="24"/>
           <w:szCs w:val="24"/>
         </w:rPr>
-        <w:t>{{Settlement Demand}}</w:t>
+        <w:t>&lt;&lt;</w:t>
+      </w:r>
+      <w:r>
+        <w:rPr>
+          <w:rFonts w:ascii="Times New Roman" w:hAnsi="Times New Roman" w:cs="Times New Roman"/>
+          <w:sz w:val="24"/>
+          <w:szCs w:val="24"/>
+        </w:rPr>
+        <w:t>Settlement Demand</w:t>
+      </w:r>
+      <w:r>
+        <w:rPr>
+          <w:rFonts w:ascii="Times New Roman" w:hAnsi="Times New Roman" w:cs="Times New Roman"/>
+          <w:sz w:val="24"/>
+          <w:szCs w:val="24"/>
+        </w:rPr>
+        <w:t>&gt;&gt;</w:t>
       </w:r>
     </w:p>
     <w:p>
@@ -3504,6 +3582,30 @@
 </file>
 
 <file path=customXml/item1.xml><?xml version="1.0" encoding="utf-8"?>
+<p:properties xmlns:p="http://schemas.microsoft.com/office/2006/metadata/properties" xmlns:xsi="http://www.w3.org/2001/XMLSchema-instance" xmlns:pc="http://schemas.microsoft.com/office/infopath/2007/PartnerControls">
+  <documentManagement>
+    <TaxCatchAll xmlns="292ad0f3-fd63-4202-8991-0d32617c922a" xsi:nil="true"/>
+    <lcf76f155ced4ddcb4097134ff3c332f xmlns="58259fbc-3098-42ff-b7c7-e890ef2f35bb">
+      <Terms xmlns="http://schemas.microsoft.com/office/infopath/2007/PartnerControls"/>
+    </lcf76f155ced4ddcb4097134ff3c332f>
+  </documentManagement>
+</p:properties>
+</file>
+
+<file path=customXml/item2.xml><?xml version="1.0" encoding="utf-8"?>
+<b:Sources xmlns:b="http://schemas.openxmlformats.org/officeDocument/2006/bibliography" xmlns="http://schemas.openxmlformats.org/officeDocument/2006/bibliography" SelectedStyle="\APASixthEditionOfficeOnline.xsl" StyleName="APA" Version="6"/>
+</file>
+
+<file path=customXml/item3.xml><?xml version="1.0" encoding="utf-8"?>
+<?mso-contentType ?>
+<FormTemplates xmlns="http://schemas.microsoft.com/sharepoint/v3/contenttype/forms">
+  <Display>DocumentLibraryForm</Display>
+  <Edit>DocumentLibraryForm</Edit>
+  <New>DocumentLibraryForm</New>
+</FormTemplates>
+</file>
+
+<file path=customXml/item4.xml><?xml version="1.0" encoding="utf-8"?>
 <ct:contentTypeSchema xmlns:ct="http://schemas.microsoft.com/office/2006/metadata/contentType" xmlns:ma="http://schemas.microsoft.com/office/2006/metadata/properties/metaAttributes" ct:_="" ma:_="" ma:contentTypeName="Document" ma:contentTypeID="0x0101002AD7FABEBE60024D9C2F12CAACE3E481" ma:contentTypeVersion="15" ma:contentTypeDescription="Create a new document." ma:contentTypeScope="" ma:versionID="e0cd270c09a4ab74ba7639b8aef62cf7">
   <xsd:schema xmlns:xsd="http://www.w3.org/2001/XMLSchema" xmlns:xs="http://www.w3.org/2001/XMLSchema" xmlns:p="http://schemas.microsoft.com/office/2006/metadata/properties" xmlns:ns2="58259fbc-3098-42ff-b7c7-e890ef2f35bb" xmlns:ns3="292ad0f3-fd63-4202-8991-0d32617c922a" targetNamespace="http://schemas.microsoft.com/office/2006/metadata/properties" ma:root="true" ma:fieldsID="515b2c270f5e9a6ca5db4cdc17b3644f" ns2:_="" ns3:_="">
     <xsd:import namespace="58259fbc-3098-42ff-b7c7-e890ef2f35bb"/>
@@ -3738,31 +3840,34 @@
 </ct:contentTypeSchema>
 </file>
 
-<file path=customXml/item2.xml><?xml version="1.0" encoding="utf-8"?>
-<?mso-contentType ?>
-<FormTemplates xmlns="http://schemas.microsoft.com/sharepoint/v3/contenttype/forms">
-  <Display>DocumentLibraryForm</Display>
-  <Edit>DocumentLibraryForm</Edit>
-  <New>DocumentLibraryForm</New>
-</FormTemplates>
+<file path=customXml/itemProps1.xml><?xml version="1.0" encoding="utf-8"?>
+<ds:datastoreItem xmlns:ds="http://schemas.openxmlformats.org/officeDocument/2006/customXml" ds:itemID="{245F8FE6-A9A6-4D7B-BFBD-6BF110F1761A}">
+  <ds:schemaRefs>
+    <ds:schemaRef ds:uri="http://schemas.microsoft.com/office/2006/metadata/properties"/>
+    <ds:schemaRef ds:uri="http://schemas.microsoft.com/office/infopath/2007/PartnerControls"/>
+    <ds:schemaRef ds:uri="292ad0f3-fd63-4202-8991-0d32617c922a"/>
+    <ds:schemaRef ds:uri="58259fbc-3098-42ff-b7c7-e890ef2f35bb"/>
+  </ds:schemaRefs>
+</ds:datastoreItem>
 </file>
 
-<file path=customXml/item3.xml><?xml version="1.0" encoding="utf-8"?>
-<b:Sources xmlns:b="http://schemas.openxmlformats.org/officeDocument/2006/bibliography" xmlns="http://schemas.openxmlformats.org/officeDocument/2006/bibliography" SelectedStyle="\APASixthEditionOfficeOnline.xsl" StyleName="APA" Version="6"/>
+<file path=customXml/itemProps2.xml><?xml version="1.0" encoding="utf-8"?>
+<ds:datastoreItem xmlns:ds="http://schemas.openxmlformats.org/officeDocument/2006/customXml" ds:itemID="{4EFBCC64-5722-4472-B8A0-C7C09065563B}">
+  <ds:schemaRefs>
+    <ds:schemaRef ds:uri="http://schemas.openxmlformats.org/officeDocument/2006/bibliography"/>
+  </ds:schemaRefs>
+</ds:datastoreItem>
 </file>
 
-<file path=customXml/item4.xml><?xml version="1.0" encoding="utf-8"?>
-<p:properties xmlns:p="http://schemas.microsoft.com/office/2006/metadata/properties" xmlns:xsi="http://www.w3.org/2001/XMLSchema-instance" xmlns:pc="http://schemas.microsoft.com/office/infopath/2007/PartnerControls">
-  <documentManagement>
-    <TaxCatchAll xmlns="292ad0f3-fd63-4202-8991-0d32617c922a" xsi:nil="true"/>
-    <lcf76f155ced4ddcb4097134ff3c332f xmlns="58259fbc-3098-42ff-b7c7-e890ef2f35bb">
-      <Terms xmlns="http://schemas.microsoft.com/office/infopath/2007/PartnerControls"/>
-    </lcf76f155ced4ddcb4097134ff3c332f>
-  </documentManagement>
-</p:properties>
+<file path=customXml/itemProps3.xml><?xml version="1.0" encoding="utf-8"?>
+<ds:datastoreItem xmlns:ds="http://schemas.openxmlformats.org/officeDocument/2006/customXml" ds:itemID="{8B1E710E-BEA1-4E2E-8E66-5F533E43CDA9}">
+  <ds:schemaRefs>
+    <ds:schemaRef ds:uri="http://schemas.microsoft.com/sharepoint/v3/contenttype/forms"/>
+  </ds:schemaRefs>
+</ds:datastoreItem>
 </file>
 
-<file path=customXml/itemProps1.xml><?xml version="1.0" encoding="utf-8"?>
+<file path=customXml/itemProps4.xml><?xml version="1.0" encoding="utf-8"?>
 <ds:datastoreItem xmlns:ds="http://schemas.openxmlformats.org/officeDocument/2006/customXml" ds:itemID="{53139AFF-74BD-443C-9883-9326585DD3C6}">
   <ds:schemaRefs>
     <ds:schemaRef ds:uri="http://schemas.microsoft.com/office/2006/metadata/contentType"/>
@@ -3779,31 +3884,4 @@
     <ds:schemaRef ds:uri="http://schemas.microsoft.com/internal/obd"/>
   </ds:schemaRefs>
 </ds:datastoreItem>
-</file>
-
-<file path=customXml/itemProps2.xml><?xml version="1.0" encoding="utf-8"?>
-<ds:datastoreItem xmlns:ds="http://schemas.openxmlformats.org/officeDocument/2006/customXml" ds:itemID="{8B1E710E-BEA1-4E2E-8E66-5F533E43CDA9}">
-  <ds:schemaRefs>
-    <ds:schemaRef ds:uri="http://schemas.microsoft.com/sharepoint/v3/contenttype/forms"/>
-  </ds:schemaRefs>
-</ds:datastoreItem>
-</file>
-
-<file path=customXml/itemProps3.xml><?xml version="1.0" encoding="utf-8"?>
-<ds:datastoreItem xmlns:ds="http://schemas.openxmlformats.org/officeDocument/2006/customXml" ds:itemID="{4EFBCC64-5722-4472-B8A0-C7C09065563B}">
-  <ds:schemaRefs>
-    <ds:schemaRef ds:uri="http://schemas.openxmlformats.org/officeDocument/2006/bibliography"/>
-  </ds:schemaRefs>
-</ds:datastoreItem>
-</file>
-
-<file path=customXml/itemProps4.xml><?xml version="1.0" encoding="utf-8"?>
-<ds:datastoreItem xmlns:ds="http://schemas.openxmlformats.org/officeDocument/2006/customXml" ds:itemID="{245F8FE6-A9A6-4D7B-BFBD-6BF110F1761A}">
-  <ds:schemaRefs>
-    <ds:schemaRef ds:uri="http://schemas.microsoft.com/office/2006/metadata/properties"/>
-    <ds:schemaRef ds:uri="http://schemas.microsoft.com/office/infopath/2007/PartnerControls"/>
-    <ds:schemaRef ds:uri="292ad0f3-fd63-4202-8991-0d32617c922a"/>
-    <ds:schemaRef ds:uri="58259fbc-3098-42ff-b7c7-e890ef2f35bb"/>
-  </ds:schemaRefs>
-</ds:datastoreItem>
 </file>
</xml_diff>

<commit_message>
Enable and insert MailMerge fields in demand template
</commit_message>
<xml_diff>
--- a/templates/demand_template.docx
+++ b/templates/demand_template.docx
@@ -223,23 +223,40 @@
           <w:sz w:val="24"/>
           <w:szCs w:val="24"/>
         </w:rPr>
-        <w:t>&lt;&lt;</w:t>
-      </w:r>
-      <w:r>
-        <w:rPr>
-          <w:rFonts w:ascii="Times New Roman" w:hAnsi="Times New Roman" w:cs="Times New Roman"/>
-          <w:sz w:val="24"/>
-          <w:szCs w:val="24"/>
-        </w:rPr>
-        <w:t>Client Name</w:t>
-      </w:r>
-      <w:r>
-        <w:rPr>
-          <w:rFonts w:ascii="Times New Roman" w:hAnsi="Times New Roman" w:cs="Times New Roman"/>
-          <w:sz w:val="24"/>
-          <w:szCs w:val="24"/>
-        </w:rPr>
-        <w:t>&gt;&gt;</w:t>
+        <w:fldChar w:fldCharType="begin"/>
+      </w:r>
+      <w:r>
+        <w:rPr>
+          <w:rFonts w:ascii="Times New Roman" w:hAnsi="Times New Roman" w:cs="Times New Roman"/>
+          <w:sz w:val="24"/>
+          <w:szCs w:val="24"/>
+        </w:rPr>
+        <w:instrText xml:space="preserve"> MERGEFIELD Client_Name </w:instrText>
+      </w:r>
+      <w:r>
+        <w:rPr>
+          <w:rFonts w:ascii="Times New Roman" w:hAnsi="Times New Roman" w:cs="Times New Roman"/>
+          <w:sz w:val="24"/>
+          <w:szCs w:val="24"/>
+        </w:rPr>
+        <w:fldChar w:fldCharType="separate"/>
+      </w:r>
+      <w:r>
+        <w:rPr>
+          <w:rFonts w:ascii="Times New Roman" w:hAnsi="Times New Roman" w:cs="Times New Roman"/>
+          <w:noProof/>
+          <w:sz w:val="24"/>
+          <w:szCs w:val="24"/>
+        </w:rPr>
+        <w:t>«Client_Name»</w:t>
+      </w:r>
+      <w:r>
+        <w:rPr>
+          <w:rFonts w:ascii="Times New Roman" w:hAnsi="Times New Roman" w:cs="Times New Roman"/>
+          <w:sz w:val="24"/>
+          <w:szCs w:val="24"/>
+        </w:rPr>
+        <w:fldChar w:fldCharType="end"/>
       </w:r>
     </w:p>
     <w:p>
@@ -290,25 +307,40 @@
           <w:sz w:val="24"/>
           <w:szCs w:val="24"/>
         </w:rPr>
-        <w:t>&lt;&lt;</w:t>
-      </w:r>
-      <w:proofErr w:type="spellStart"/>
-      <w:r>
-        <w:rPr>
-          <w:rFonts w:ascii="Times New Roman" w:hAnsi="Times New Roman" w:cs="Times New Roman"/>
-          <w:sz w:val="24"/>
-          <w:szCs w:val="24"/>
-        </w:rPr>
-        <w:t>IncidentDate</w:t>
-      </w:r>
-      <w:proofErr w:type="spellEnd"/>
-      <w:r>
-        <w:rPr>
-          <w:rFonts w:ascii="Times New Roman" w:hAnsi="Times New Roman" w:cs="Times New Roman"/>
-          <w:sz w:val="24"/>
-          <w:szCs w:val="24"/>
-        </w:rPr>
-        <w:t>&gt;&gt;</w:t>
+        <w:fldChar w:fldCharType="begin"/>
+      </w:r>
+      <w:r>
+        <w:rPr>
+          <w:rFonts w:ascii="Times New Roman" w:hAnsi="Times New Roman" w:cs="Times New Roman"/>
+          <w:sz w:val="24"/>
+          <w:szCs w:val="24"/>
+        </w:rPr>
+        <w:instrText xml:space="preserve"> MERGEFIELD IncidentDate </w:instrText>
+      </w:r>
+      <w:r>
+        <w:rPr>
+          <w:rFonts w:ascii="Times New Roman" w:hAnsi="Times New Roman" w:cs="Times New Roman"/>
+          <w:sz w:val="24"/>
+          <w:szCs w:val="24"/>
+        </w:rPr>
+        <w:fldChar w:fldCharType="separate"/>
+      </w:r>
+      <w:r>
+        <w:rPr>
+          <w:rFonts w:ascii="Times New Roman" w:hAnsi="Times New Roman" w:cs="Times New Roman"/>
+          <w:noProof/>
+          <w:sz w:val="24"/>
+          <w:szCs w:val="24"/>
+        </w:rPr>
+        <w:t>«IncidentDate»</w:t>
+      </w:r>
+      <w:r>
+        <w:rPr>
+          <w:rFonts w:ascii="Times New Roman" w:hAnsi="Times New Roman" w:cs="Times New Roman"/>
+          <w:sz w:val="24"/>
+          <w:szCs w:val="24"/>
+        </w:rPr>
+        <w:fldChar w:fldCharType="end"/>
       </w:r>
     </w:p>
     <w:p>
@@ -401,23 +433,48 @@
           <w:sz w:val="24"/>
           <w:szCs w:val="24"/>
         </w:rPr>
-        <w:t>&lt;&lt;</w:t>
-      </w:r>
-      <w:r>
-        <w:rPr>
-          <w:rFonts w:ascii="Times New Roman" w:hAnsi="Times New Roman" w:cs="Times New Roman"/>
-          <w:sz w:val="24"/>
-          <w:szCs w:val="24"/>
-        </w:rPr>
-        <w:t>Brief Synopsis</w:t>
-      </w:r>
-      <w:r>
-        <w:rPr>
-          <w:rFonts w:ascii="Times New Roman" w:hAnsi="Times New Roman" w:cs="Times New Roman"/>
-          <w:sz w:val="24"/>
-          <w:szCs w:val="24"/>
-        </w:rPr>
-        <w:t>&gt;&gt;</w:t>
+        <w:fldChar w:fldCharType="begin"/>
+      </w:r>
+      <w:r>
+        <w:rPr>
+          <w:rFonts w:ascii="Times New Roman" w:hAnsi="Times New Roman" w:cs="Times New Roman"/>
+          <w:sz w:val="24"/>
+          <w:szCs w:val="24"/>
+        </w:rPr>
+        <w:instrText xml:space="preserve"> MERGEFIELD IncidentDate </w:instrText>
+      </w:r>
+      <w:r>
+        <w:rPr>
+          <w:rFonts w:ascii="Times New Roman" w:hAnsi="Times New Roman" w:cs="Times New Roman"/>
+          <w:sz w:val="24"/>
+          <w:szCs w:val="24"/>
+        </w:rPr>
+        <w:fldChar w:fldCharType="separate"/>
+      </w:r>
+      <w:r>
+        <w:rPr>
+          <w:rFonts w:ascii="Times New Roman" w:hAnsi="Times New Roman" w:cs="Times New Roman"/>
+          <w:noProof/>
+          <w:sz w:val="24"/>
+          <w:szCs w:val="24"/>
+        </w:rPr>
+        <w:t>«IncidentDate»</w:t>
+      </w:r>
+      <w:r>
+        <w:rPr>
+          <w:rFonts w:ascii="Times New Roman" w:hAnsi="Times New Roman" w:cs="Times New Roman"/>
+          <w:sz w:val="24"/>
+          <w:szCs w:val="24"/>
+        </w:rPr>
+        <w:fldChar w:fldCharType="end"/>
+      </w:r>
+      <w:r>
+        <w:rPr>
+          <w:rFonts w:ascii="Times New Roman" w:hAnsi="Times New Roman" w:cs="Times New Roman"/>
+          <w:sz w:val="24"/>
+          <w:szCs w:val="24"/>
+        </w:rPr>
+        <w:t xml:space="preserve">. </w:t>
       </w:r>
       <w:r>
         <w:rPr>
@@ -488,23 +545,40 @@
           <w:sz w:val="24"/>
           <w:szCs w:val="24"/>
         </w:rPr>
-        <w:t>&lt;&lt;</w:t>
-      </w:r>
-      <w:r>
-        <w:rPr>
-          <w:rFonts w:ascii="Times New Roman" w:hAnsi="Times New Roman" w:cs="Times New Roman"/>
-          <w:sz w:val="24"/>
-          <w:szCs w:val="24"/>
-        </w:rPr>
-        <w:t>Demand</w:t>
-      </w:r>
-      <w:r>
-        <w:rPr>
-          <w:rFonts w:ascii="Times New Roman" w:hAnsi="Times New Roman" w:cs="Times New Roman"/>
-          <w:sz w:val="24"/>
-          <w:szCs w:val="24"/>
-        </w:rPr>
-        <w:t>&gt;&gt;</w:t>
+        <w:fldChar w:fldCharType="begin"/>
+      </w:r>
+      <w:r>
+        <w:rPr>
+          <w:rFonts w:ascii="Times New Roman" w:hAnsi="Times New Roman" w:cs="Times New Roman"/>
+          <w:sz w:val="24"/>
+          <w:szCs w:val="24"/>
+        </w:rPr>
+        <w:instrText xml:space="preserve"> MERGEFIELD Damages </w:instrText>
+      </w:r>
+      <w:r>
+        <w:rPr>
+          <w:rFonts w:ascii="Times New Roman" w:hAnsi="Times New Roman" w:cs="Times New Roman"/>
+          <w:sz w:val="24"/>
+          <w:szCs w:val="24"/>
+        </w:rPr>
+        <w:fldChar w:fldCharType="separate"/>
+      </w:r>
+      <w:r>
+        <w:rPr>
+          <w:rFonts w:ascii="Times New Roman" w:hAnsi="Times New Roman" w:cs="Times New Roman"/>
+          <w:noProof/>
+          <w:sz w:val="24"/>
+          <w:szCs w:val="24"/>
+        </w:rPr>
+        <w:t>«Damages»</w:t>
+      </w:r>
+      <w:r>
+        <w:rPr>
+          <w:rFonts w:ascii="Times New Roman" w:hAnsi="Times New Roman" w:cs="Times New Roman"/>
+          <w:sz w:val="24"/>
+          <w:szCs w:val="24"/>
+        </w:rPr>
+        <w:fldChar w:fldCharType="end"/>
       </w:r>
     </w:p>
     <w:p>
@@ -546,23 +620,40 @@
           <w:sz w:val="24"/>
           <w:szCs w:val="24"/>
         </w:rPr>
-        <w:t>&lt;&lt;</w:t>
-      </w:r>
-      <w:r>
-        <w:rPr>
-          <w:rFonts w:ascii="Times New Roman" w:hAnsi="Times New Roman" w:cs="Times New Roman"/>
-          <w:sz w:val="24"/>
-          <w:szCs w:val="24"/>
-        </w:rPr>
-        <w:t>Damages</w:t>
-      </w:r>
-      <w:r>
-        <w:rPr>
-          <w:rFonts w:ascii="Times New Roman" w:hAnsi="Times New Roman" w:cs="Times New Roman"/>
-          <w:sz w:val="24"/>
-          <w:szCs w:val="24"/>
-        </w:rPr>
-        <w:t>&gt;&gt;</w:t>
+        <w:fldChar w:fldCharType="begin"/>
+      </w:r>
+      <w:r>
+        <w:rPr>
+          <w:rFonts w:ascii="Times New Roman" w:hAnsi="Times New Roman" w:cs="Times New Roman"/>
+          <w:sz w:val="24"/>
+          <w:szCs w:val="24"/>
+        </w:rPr>
+        <w:instrText xml:space="preserve"> MERGEFIELD Damages </w:instrText>
+      </w:r>
+      <w:r>
+        <w:rPr>
+          <w:rFonts w:ascii="Times New Roman" w:hAnsi="Times New Roman" w:cs="Times New Roman"/>
+          <w:sz w:val="24"/>
+          <w:szCs w:val="24"/>
+        </w:rPr>
+        <w:fldChar w:fldCharType="separate"/>
+      </w:r>
+      <w:r>
+        <w:rPr>
+          <w:rFonts w:ascii="Times New Roman" w:hAnsi="Times New Roman" w:cs="Times New Roman"/>
+          <w:noProof/>
+          <w:sz w:val="24"/>
+          <w:szCs w:val="24"/>
+        </w:rPr>
+        <w:t>«Damages»</w:t>
+      </w:r>
+      <w:r>
+        <w:rPr>
+          <w:rFonts w:ascii="Times New Roman" w:hAnsi="Times New Roman" w:cs="Times New Roman"/>
+          <w:sz w:val="24"/>
+          <w:szCs w:val="24"/>
+        </w:rPr>
+        <w:fldChar w:fldCharType="end"/>
       </w:r>
     </w:p>
     <w:p>
@@ -591,36 +682,52 @@
     </w:p>
     <w:p>
       <w:pPr>
-        <w:jc w:val="both"/>
-        <w:rPr>
-          <w:rFonts w:ascii="Times New Roman" w:hAnsi="Times New Roman" w:cs="Times New Roman"/>
-          <w:sz w:val="24"/>
-          <w:szCs w:val="24"/>
-        </w:rPr>
-      </w:pPr>
-      <w:r>
-        <w:rPr>
-          <w:rFonts w:ascii="Times New Roman" w:hAnsi="Times New Roman" w:cs="Times New Roman"/>
-          <w:sz w:val="24"/>
-          <w:szCs w:val="24"/>
-        </w:rPr>
-        <w:t>&lt;&lt;</w:t>
-      </w:r>
-      <w:r>
-        <w:rPr>
-          <w:rFonts w:ascii="Times New Roman" w:hAnsi="Times New Roman" w:cs="Times New Roman"/>
-          <w:sz w:val="24"/>
-          <w:szCs w:val="24"/>
-        </w:rPr>
-        <w:t>Settlement Demand</w:t>
-      </w:r>
-      <w:r>
-        <w:rPr>
-          <w:rFonts w:ascii="Times New Roman" w:hAnsi="Times New Roman" w:cs="Times New Roman"/>
-          <w:sz w:val="24"/>
-          <w:szCs w:val="24"/>
-        </w:rPr>
-        <w:t>&gt;&gt;</w:t>
+        <w:rPr>
+          <w:rFonts w:ascii="Times New Roman" w:hAnsi="Times New Roman" w:cs="Times New Roman"/>
+          <w:sz w:val="24"/>
+          <w:szCs w:val="24"/>
+        </w:rPr>
+      </w:pPr>
+      <w:r>
+        <w:rPr>
+          <w:rFonts w:ascii="Times New Roman" w:hAnsi="Times New Roman" w:cs="Times New Roman"/>
+          <w:sz w:val="24"/>
+          <w:szCs w:val="24"/>
+        </w:rPr>
+        <w:fldChar w:fldCharType="begin"/>
+      </w:r>
+      <w:r>
+        <w:rPr>
+          <w:rFonts w:ascii="Times New Roman" w:hAnsi="Times New Roman" w:cs="Times New Roman"/>
+          <w:sz w:val="24"/>
+          <w:szCs w:val="24"/>
+        </w:rPr>
+        <w:instrText xml:space="preserve"> MERGEFIELD Damages </w:instrText>
+      </w:r>
+      <w:r>
+        <w:rPr>
+          <w:rFonts w:ascii="Times New Roman" w:hAnsi="Times New Roman" w:cs="Times New Roman"/>
+          <w:sz w:val="24"/>
+          <w:szCs w:val="24"/>
+        </w:rPr>
+        <w:fldChar w:fldCharType="separate"/>
+      </w:r>
+      <w:r>
+        <w:rPr>
+          <w:rFonts w:ascii="Times New Roman" w:hAnsi="Times New Roman" w:cs="Times New Roman"/>
+          <w:noProof/>
+          <w:sz w:val="24"/>
+          <w:szCs w:val="24"/>
+        </w:rPr>
+        <w:t>«Damages»</w:t>
+      </w:r>
+      <w:r>
+        <w:rPr>
+          <w:rFonts w:ascii="Times New Roman" w:hAnsi="Times New Roman" w:cs="Times New Roman"/>
+          <w:sz w:val="24"/>
+          <w:szCs w:val="24"/>
+        </w:rPr>
+        <w:fldChar w:fldCharType="end"/>
       </w:r>
     </w:p>
     <w:p>
@@ -968,7 +1075,7 @@
         </mc:Choice>
         <mc:Fallback>
           <w:pict>
-            <v:rect w14:anchorId="6025A375" id="Rectangle 77" o:spid="_x0000_s1026" style="position:absolute;margin-left:0;margin-top:0;width:579.9pt;height:750.3pt;z-index:251659264;visibility:visible;mso-wrap-style:square;mso-width-percent:950;mso-height-percent:950;mso-wrap-distance-left:9pt;mso-wrap-distance-top:0;mso-wrap-distance-right:9pt;mso-wrap-distance-bottom:0;mso-position-horizontal:center;mso-position-horizontal-relative:page;mso-position-vertical:center;mso-position-vertical-relative:page;mso-width-percent:950;mso-height-percent:950;mso-width-relative:page;mso-height-relative:page;v-text-anchor:middle" o:gfxdata="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" filled="f" strokecolor="#737373 [1614]" strokeweight="1.25pt">
+            <v:rect w14:anchorId="6537A1B6" id="Rectangle 77" o:spid="_x0000_s1026" style="position:absolute;margin-left:0;margin-top:0;width:579.9pt;height:750.3pt;z-index:251659264;visibility:visible;mso-wrap-style:square;mso-width-percent:950;mso-height-percent:950;mso-wrap-distance-left:9pt;mso-wrap-distance-top:0;mso-wrap-distance-right:9pt;mso-wrap-distance-bottom:0;mso-position-horizontal:center;mso-position-horizontal-relative:page;mso-position-vertical:center;mso-position-vertical-relative:page;mso-width-percent:950;mso-height-percent:950;mso-width-relative:page;mso-height-relative:page;v-text-anchor:middle" o:gfxdata="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" filled="f" strokecolor="#737373 [1614]" strokeweight="1.25pt">
               <w10:wrap anchorx="page" anchory="page"/>
             </v:rect>
           </w:pict>
@@ -3582,30 +3689,6 @@
 </file>
 
 <file path=customXml/item1.xml><?xml version="1.0" encoding="utf-8"?>
-<p:properties xmlns:p="http://schemas.microsoft.com/office/2006/metadata/properties" xmlns:xsi="http://www.w3.org/2001/XMLSchema-instance" xmlns:pc="http://schemas.microsoft.com/office/infopath/2007/PartnerControls">
-  <documentManagement>
-    <TaxCatchAll xmlns="292ad0f3-fd63-4202-8991-0d32617c922a" xsi:nil="true"/>
-    <lcf76f155ced4ddcb4097134ff3c332f xmlns="58259fbc-3098-42ff-b7c7-e890ef2f35bb">
-      <Terms xmlns="http://schemas.microsoft.com/office/infopath/2007/PartnerControls"/>
-    </lcf76f155ced4ddcb4097134ff3c332f>
-  </documentManagement>
-</p:properties>
-</file>
-
-<file path=customXml/item2.xml><?xml version="1.0" encoding="utf-8"?>
-<b:Sources xmlns:b="http://schemas.openxmlformats.org/officeDocument/2006/bibliography" xmlns="http://schemas.openxmlformats.org/officeDocument/2006/bibliography" SelectedStyle="\APASixthEditionOfficeOnline.xsl" StyleName="APA" Version="6"/>
-</file>
-
-<file path=customXml/item3.xml><?xml version="1.0" encoding="utf-8"?>
-<?mso-contentType ?>
-<FormTemplates xmlns="http://schemas.microsoft.com/sharepoint/v3/contenttype/forms">
-  <Display>DocumentLibraryForm</Display>
-  <Edit>DocumentLibraryForm</Edit>
-  <New>DocumentLibraryForm</New>
-</FormTemplates>
-</file>
-
-<file path=customXml/item4.xml><?xml version="1.0" encoding="utf-8"?>
 <ct:contentTypeSchema xmlns:ct="http://schemas.microsoft.com/office/2006/metadata/contentType" xmlns:ma="http://schemas.microsoft.com/office/2006/metadata/properties/metaAttributes" ct:_="" ma:_="" ma:contentTypeName="Document" ma:contentTypeID="0x0101002AD7FABEBE60024D9C2F12CAACE3E481" ma:contentTypeVersion="15" ma:contentTypeDescription="Create a new document." ma:contentTypeScope="" ma:versionID="e0cd270c09a4ab74ba7639b8aef62cf7">
   <xsd:schema xmlns:xsd="http://www.w3.org/2001/XMLSchema" xmlns:xs="http://www.w3.org/2001/XMLSchema" xmlns:p="http://schemas.microsoft.com/office/2006/metadata/properties" xmlns:ns2="58259fbc-3098-42ff-b7c7-e890ef2f35bb" xmlns:ns3="292ad0f3-fd63-4202-8991-0d32617c922a" targetNamespace="http://schemas.microsoft.com/office/2006/metadata/properties" ma:root="true" ma:fieldsID="515b2c270f5e9a6ca5db4cdc17b3644f" ns2:_="" ns3:_="">
     <xsd:import namespace="58259fbc-3098-42ff-b7c7-e890ef2f35bb"/>
@@ -3840,34 +3923,31 @@
 </ct:contentTypeSchema>
 </file>
 
-<file path=customXml/itemProps1.xml><?xml version="1.0" encoding="utf-8"?>
-<ds:datastoreItem xmlns:ds="http://schemas.openxmlformats.org/officeDocument/2006/customXml" ds:itemID="{245F8FE6-A9A6-4D7B-BFBD-6BF110F1761A}">
-  <ds:schemaRefs>
-    <ds:schemaRef ds:uri="http://schemas.microsoft.com/office/2006/metadata/properties"/>
-    <ds:schemaRef ds:uri="http://schemas.microsoft.com/office/infopath/2007/PartnerControls"/>
-    <ds:schemaRef ds:uri="292ad0f3-fd63-4202-8991-0d32617c922a"/>
-    <ds:schemaRef ds:uri="58259fbc-3098-42ff-b7c7-e890ef2f35bb"/>
-  </ds:schemaRefs>
-</ds:datastoreItem>
+<file path=customXml/item2.xml><?xml version="1.0" encoding="utf-8"?>
+<?mso-contentType ?>
+<FormTemplates xmlns="http://schemas.microsoft.com/sharepoint/v3/contenttype/forms">
+  <Display>DocumentLibraryForm</Display>
+  <Edit>DocumentLibraryForm</Edit>
+  <New>DocumentLibraryForm</New>
+</FormTemplates>
 </file>
 
-<file path=customXml/itemProps2.xml><?xml version="1.0" encoding="utf-8"?>
-<ds:datastoreItem xmlns:ds="http://schemas.openxmlformats.org/officeDocument/2006/customXml" ds:itemID="{4EFBCC64-5722-4472-B8A0-C7C09065563B}">
-  <ds:schemaRefs>
-    <ds:schemaRef ds:uri="http://schemas.openxmlformats.org/officeDocument/2006/bibliography"/>
-  </ds:schemaRefs>
-</ds:datastoreItem>
+<file path=customXml/item3.xml><?xml version="1.0" encoding="utf-8"?>
+<b:Sources xmlns:b="http://schemas.openxmlformats.org/officeDocument/2006/bibliography" xmlns="http://schemas.openxmlformats.org/officeDocument/2006/bibliography" SelectedStyle="\APASixthEditionOfficeOnline.xsl" StyleName="APA" Version="6"/>
 </file>
 
-<file path=customXml/itemProps3.xml><?xml version="1.0" encoding="utf-8"?>
-<ds:datastoreItem xmlns:ds="http://schemas.openxmlformats.org/officeDocument/2006/customXml" ds:itemID="{8B1E710E-BEA1-4E2E-8E66-5F533E43CDA9}">
-  <ds:schemaRefs>
-    <ds:schemaRef ds:uri="http://schemas.microsoft.com/sharepoint/v3/contenttype/forms"/>
-  </ds:schemaRefs>
-</ds:datastoreItem>
+<file path=customXml/item4.xml><?xml version="1.0" encoding="utf-8"?>
+<p:properties xmlns:p="http://schemas.microsoft.com/office/2006/metadata/properties" xmlns:xsi="http://www.w3.org/2001/XMLSchema-instance" xmlns:pc="http://schemas.microsoft.com/office/infopath/2007/PartnerControls">
+  <documentManagement>
+    <TaxCatchAll xmlns="292ad0f3-fd63-4202-8991-0d32617c922a" xsi:nil="true"/>
+    <lcf76f155ced4ddcb4097134ff3c332f xmlns="58259fbc-3098-42ff-b7c7-e890ef2f35bb">
+      <Terms xmlns="http://schemas.microsoft.com/office/infopath/2007/PartnerControls"/>
+    </lcf76f155ced4ddcb4097134ff3c332f>
+  </documentManagement>
+</p:properties>
 </file>
 
-<file path=customXml/itemProps4.xml><?xml version="1.0" encoding="utf-8"?>
+<file path=customXml/itemProps1.xml><?xml version="1.0" encoding="utf-8"?>
 <ds:datastoreItem xmlns:ds="http://schemas.openxmlformats.org/officeDocument/2006/customXml" ds:itemID="{53139AFF-74BD-443C-9883-9326585DD3C6}">
   <ds:schemaRefs>
     <ds:schemaRef ds:uri="http://schemas.microsoft.com/office/2006/metadata/contentType"/>
@@ -3884,4 +3964,31 @@
     <ds:schemaRef ds:uri="http://schemas.microsoft.com/internal/obd"/>
   </ds:schemaRefs>
 </ds:datastoreItem>
+</file>
+
+<file path=customXml/itemProps2.xml><?xml version="1.0" encoding="utf-8"?>
+<ds:datastoreItem xmlns:ds="http://schemas.openxmlformats.org/officeDocument/2006/customXml" ds:itemID="{8B1E710E-BEA1-4E2E-8E66-5F533E43CDA9}">
+  <ds:schemaRefs>
+    <ds:schemaRef ds:uri="http://schemas.microsoft.com/sharepoint/v3/contenttype/forms"/>
+  </ds:schemaRefs>
+</ds:datastoreItem>
+</file>
+
+<file path=customXml/itemProps3.xml><?xml version="1.0" encoding="utf-8"?>
+<ds:datastoreItem xmlns:ds="http://schemas.openxmlformats.org/officeDocument/2006/customXml" ds:itemID="{4EFBCC64-5722-4472-B8A0-C7C09065563B}">
+  <ds:schemaRefs>
+    <ds:schemaRef ds:uri="http://schemas.openxmlformats.org/officeDocument/2006/bibliography"/>
+  </ds:schemaRefs>
+</ds:datastoreItem>
+</file>
+
+<file path=customXml/itemProps4.xml><?xml version="1.0" encoding="utf-8"?>
+<ds:datastoreItem xmlns:ds="http://schemas.openxmlformats.org/officeDocument/2006/customXml" ds:itemID="{245F8FE6-A9A6-4D7B-BFBD-6BF110F1761A}">
+  <ds:schemaRefs>
+    <ds:schemaRef ds:uri="http://schemas.microsoft.com/office/2006/metadata/properties"/>
+    <ds:schemaRef ds:uri="http://schemas.microsoft.com/office/infopath/2007/PartnerControls"/>
+    <ds:schemaRef ds:uri="292ad0f3-fd63-4202-8991-0d32617c922a"/>
+    <ds:schemaRef ds:uri="58259fbc-3098-42ff-b7c7-e890ef2f35bb"/>
+  </ds:schemaRefs>
+</ds:datastoreItem>
 </file>
</xml_diff>

<commit_message>
Fix demand letter template with correct curly-brace placeholders
</commit_message>
<xml_diff>
--- a/templates/demand_template.docx
+++ b/templates/demand_template.docx
@@ -223,40 +223,25 @@
           <w:sz w:val="24"/>
           <w:szCs w:val="24"/>
         </w:rPr>
-        <w:fldChar w:fldCharType="begin"/>
-      </w:r>
-      <w:r>
-        <w:rPr>
-          <w:rFonts w:ascii="Times New Roman" w:hAnsi="Times New Roman" w:cs="Times New Roman"/>
-          <w:sz w:val="24"/>
-          <w:szCs w:val="24"/>
-        </w:rPr>
-        <w:instrText xml:space="preserve"> MERGEFIELD Client_Name </w:instrText>
-      </w:r>
-      <w:r>
-        <w:rPr>
-          <w:rFonts w:ascii="Times New Roman" w:hAnsi="Times New Roman" w:cs="Times New Roman"/>
-          <w:sz w:val="24"/>
-          <w:szCs w:val="24"/>
-        </w:rPr>
-        <w:fldChar w:fldCharType="separate"/>
-      </w:r>
-      <w:r>
-        <w:rPr>
-          <w:rFonts w:ascii="Times New Roman" w:hAnsi="Times New Roman" w:cs="Times New Roman"/>
-          <w:noProof/>
-          <w:sz w:val="24"/>
-          <w:szCs w:val="24"/>
-        </w:rPr>
-        <w:t>«Client_Name»</w:t>
-      </w:r>
-      <w:r>
-        <w:rPr>
-          <w:rFonts w:ascii="Times New Roman" w:hAnsi="Times New Roman" w:cs="Times New Roman"/>
-          <w:sz w:val="24"/>
-          <w:szCs w:val="24"/>
-        </w:rPr>
-        <w:fldChar w:fldCharType="end"/>
+        <w:t>{{</w:t>
+      </w:r>
+      <w:proofErr w:type="spellStart"/>
+      <w:r>
+        <w:rPr>
+          <w:rFonts w:ascii="Times New Roman" w:hAnsi="Times New Roman" w:cs="Times New Roman"/>
+          <w:sz w:val="24"/>
+          <w:szCs w:val="24"/>
+        </w:rPr>
+        <w:t>Client_Name</w:t>
+      </w:r>
+      <w:proofErr w:type="spellEnd"/>
+      <w:r>
+        <w:rPr>
+          <w:rFonts w:ascii="Times New Roman" w:hAnsi="Times New Roman" w:cs="Times New Roman"/>
+          <w:sz w:val="24"/>
+          <w:szCs w:val="24"/>
+        </w:rPr>
+        <w:t>}}</w:t>
       </w:r>
     </w:p>
     <w:p>
@@ -291,7 +276,16 @@
           <w:szCs w:val="24"/>
         </w:rPr>
         <w:tab/>
-        <w:t>Date of Incident:</w:t>
+        <w:t xml:space="preserve">Date of </w:t>
+      </w:r>
+      <w:proofErr w:type="gramStart"/>
+      <w:r>
+        <w:rPr>
+          <w:rFonts w:ascii="Times New Roman" w:hAnsi="Times New Roman" w:cs="Times New Roman"/>
+          <w:sz w:val="24"/>
+          <w:szCs w:val="24"/>
+        </w:rPr>
+        <w:t>Incident:</w:t>
       </w:r>
       <w:r>
         <w:rPr>
@@ -307,40 +301,26 @@
           <w:sz w:val="24"/>
           <w:szCs w:val="24"/>
         </w:rPr>
-        <w:fldChar w:fldCharType="begin"/>
-      </w:r>
-      <w:r>
-        <w:rPr>
-          <w:rFonts w:ascii="Times New Roman" w:hAnsi="Times New Roman" w:cs="Times New Roman"/>
-          <w:sz w:val="24"/>
-          <w:szCs w:val="24"/>
-        </w:rPr>
-        <w:instrText xml:space="preserve"> MERGEFIELD IncidentDate </w:instrText>
-      </w:r>
-      <w:r>
-        <w:rPr>
-          <w:rFonts w:ascii="Times New Roman" w:hAnsi="Times New Roman" w:cs="Times New Roman"/>
-          <w:sz w:val="24"/>
-          <w:szCs w:val="24"/>
-        </w:rPr>
-        <w:fldChar w:fldCharType="separate"/>
-      </w:r>
-      <w:r>
-        <w:rPr>
-          <w:rFonts w:ascii="Times New Roman" w:hAnsi="Times New Roman" w:cs="Times New Roman"/>
-          <w:noProof/>
-          <w:sz w:val="24"/>
-          <w:szCs w:val="24"/>
-        </w:rPr>
-        <w:t>«IncidentDate»</w:t>
-      </w:r>
-      <w:r>
-        <w:rPr>
-          <w:rFonts w:ascii="Times New Roman" w:hAnsi="Times New Roman" w:cs="Times New Roman"/>
-          <w:sz w:val="24"/>
-          <w:szCs w:val="24"/>
-        </w:rPr>
-        <w:fldChar w:fldCharType="end"/>
+        <w:t>{{</w:t>
+      </w:r>
+      <w:proofErr w:type="spellStart"/>
+      <w:proofErr w:type="gramEnd"/>
+      <w:r>
+        <w:rPr>
+          <w:rFonts w:ascii="Times New Roman" w:hAnsi="Times New Roman" w:cs="Times New Roman"/>
+          <w:sz w:val="24"/>
+          <w:szCs w:val="24"/>
+        </w:rPr>
+        <w:t>DateOfIncident</w:t>
+      </w:r>
+      <w:proofErr w:type="spellEnd"/>
+      <w:r>
+        <w:rPr>
+          <w:rFonts w:ascii="Times New Roman" w:hAnsi="Times New Roman" w:cs="Times New Roman"/>
+          <w:sz w:val="24"/>
+          <w:szCs w:val="24"/>
+        </w:rPr>
+        <w:t>}}</w:t>
       </w:r>
     </w:p>
     <w:p>
@@ -417,8 +397,70 @@
           <w:sz w:val="24"/>
           <w:szCs w:val="24"/>
         </w:rPr>
-        <w:t>As you are aware,</w:t>
-      </w:r>
+        <w:t xml:space="preserve">As you are </w:t>
+      </w:r>
+      <w:proofErr w:type="gramStart"/>
+      <w:r>
+        <w:rPr>
+          <w:rFonts w:ascii="Times New Roman" w:hAnsi="Times New Roman" w:cs="Times New Roman"/>
+          <w:sz w:val="24"/>
+          <w:szCs w:val="24"/>
+        </w:rPr>
+        <w:t>aware,</w:t>
+      </w:r>
+      <w:r>
+        <w:rPr>
+          <w:rFonts w:ascii="Times New Roman" w:hAnsi="Times New Roman" w:cs="Times New Roman"/>
+          <w:sz w:val="24"/>
+          <w:szCs w:val="24"/>
+        </w:rPr>
+        <w:t>{</w:t>
+      </w:r>
+      <w:proofErr w:type="gramEnd"/>
+      <w:r>
+        <w:rPr>
+          <w:rFonts w:ascii="Times New Roman" w:hAnsi="Times New Roman" w:cs="Times New Roman"/>
+          <w:sz w:val="24"/>
+          <w:szCs w:val="24"/>
+        </w:rPr>
+        <w:t>{</w:t>
+      </w:r>
+      <w:proofErr w:type="spellStart"/>
+      <w:r>
+        <w:rPr>
+          <w:rFonts w:ascii="Times New Roman" w:hAnsi="Times New Roman" w:cs="Times New Roman"/>
+          <w:sz w:val="24"/>
+          <w:szCs w:val="24"/>
+        </w:rPr>
+        <w:t>Brief_</w:t>
+      </w:r>
+      <w:proofErr w:type="gramStart"/>
+      <w:r>
+        <w:rPr>
+          <w:rFonts w:ascii="Times New Roman" w:hAnsi="Times New Roman" w:cs="Times New Roman"/>
+          <w:sz w:val="24"/>
+          <w:szCs w:val="24"/>
+        </w:rPr>
+        <w:t>Synopsis</w:t>
+      </w:r>
+      <w:proofErr w:type="spellEnd"/>
+      <w:r>
+        <w:rPr>
+          <w:rFonts w:ascii="Times New Roman" w:hAnsi="Times New Roman" w:cs="Times New Roman"/>
+          <w:sz w:val="24"/>
+          <w:szCs w:val="24"/>
+        </w:rPr>
+        <w:t>}}</w:t>
+      </w:r>
+      <w:r>
+        <w:rPr>
+          <w:rFonts w:ascii="Times New Roman" w:hAnsi="Times New Roman" w:cs="Times New Roman"/>
+          <w:sz w:val="24"/>
+          <w:szCs w:val="24"/>
+        </w:rPr>
+        <w:t>.</w:t>
+      </w:r>
+      <w:proofErr w:type="gramEnd"/>
       <w:r>
         <w:rPr>
           <w:rFonts w:ascii="Times New Roman" w:hAnsi="Times New Roman" w:cs="Times New Roman"/>
@@ -426,55 +468,6 @@
           <w:szCs w:val="24"/>
         </w:rPr>
         <w:t xml:space="preserve"> </w:t>
-      </w:r>
-      <w:r>
-        <w:rPr>
-          <w:rFonts w:ascii="Times New Roman" w:hAnsi="Times New Roman" w:cs="Times New Roman"/>
-          <w:sz w:val="24"/>
-          <w:szCs w:val="24"/>
-        </w:rPr>
-        <w:fldChar w:fldCharType="begin"/>
-      </w:r>
-      <w:r>
-        <w:rPr>
-          <w:rFonts w:ascii="Times New Roman" w:hAnsi="Times New Roman" w:cs="Times New Roman"/>
-          <w:sz w:val="24"/>
-          <w:szCs w:val="24"/>
-        </w:rPr>
-        <w:instrText xml:space="preserve"> MERGEFIELD IncidentDate </w:instrText>
-      </w:r>
-      <w:r>
-        <w:rPr>
-          <w:rFonts w:ascii="Times New Roman" w:hAnsi="Times New Roman" w:cs="Times New Roman"/>
-          <w:sz w:val="24"/>
-          <w:szCs w:val="24"/>
-        </w:rPr>
-        <w:fldChar w:fldCharType="separate"/>
-      </w:r>
-      <w:r>
-        <w:rPr>
-          <w:rFonts w:ascii="Times New Roman" w:hAnsi="Times New Roman" w:cs="Times New Roman"/>
-          <w:noProof/>
-          <w:sz w:val="24"/>
-          <w:szCs w:val="24"/>
-        </w:rPr>
-        <w:t>«IncidentDate»</w:t>
-      </w:r>
-      <w:r>
-        <w:rPr>
-          <w:rFonts w:ascii="Times New Roman" w:hAnsi="Times New Roman" w:cs="Times New Roman"/>
-          <w:sz w:val="24"/>
-          <w:szCs w:val="24"/>
-        </w:rPr>
-        <w:fldChar w:fldCharType="end"/>
-      </w:r>
-      <w:r>
-        <w:rPr>
-          <w:rFonts w:ascii="Times New Roman" w:hAnsi="Times New Roman" w:cs="Times New Roman"/>
-          <w:sz w:val="24"/>
-          <w:szCs w:val="24"/>
-        </w:rPr>
-        <w:t xml:space="preserve">. </w:t>
       </w:r>
       <w:r>
         <w:rPr>
@@ -545,40 +538,7 @@
           <w:sz w:val="24"/>
           <w:szCs w:val="24"/>
         </w:rPr>
-        <w:fldChar w:fldCharType="begin"/>
-      </w:r>
-      <w:r>
-        <w:rPr>
-          <w:rFonts w:ascii="Times New Roman" w:hAnsi="Times New Roman" w:cs="Times New Roman"/>
-          <w:sz w:val="24"/>
-          <w:szCs w:val="24"/>
-        </w:rPr>
-        <w:instrText xml:space="preserve"> MERGEFIELD Damages </w:instrText>
-      </w:r>
-      <w:r>
-        <w:rPr>
-          <w:rFonts w:ascii="Times New Roman" w:hAnsi="Times New Roman" w:cs="Times New Roman"/>
-          <w:sz w:val="24"/>
-          <w:szCs w:val="24"/>
-        </w:rPr>
-        <w:fldChar w:fldCharType="separate"/>
-      </w:r>
-      <w:r>
-        <w:rPr>
-          <w:rFonts w:ascii="Times New Roman" w:hAnsi="Times New Roman" w:cs="Times New Roman"/>
-          <w:noProof/>
-          <w:sz w:val="24"/>
-          <w:szCs w:val="24"/>
-        </w:rPr>
-        <w:t>«Damages»</w:t>
-      </w:r>
-      <w:r>
-        <w:rPr>
-          <w:rFonts w:ascii="Times New Roman" w:hAnsi="Times New Roman" w:cs="Times New Roman"/>
-          <w:sz w:val="24"/>
-          <w:szCs w:val="24"/>
-        </w:rPr>
-        <w:fldChar w:fldCharType="end"/>
+        <w:t>{{Demand}}</w:t>
       </w:r>
     </w:p>
     <w:p>
@@ -620,40 +580,7 @@
           <w:sz w:val="24"/>
           <w:szCs w:val="24"/>
         </w:rPr>
-        <w:fldChar w:fldCharType="begin"/>
-      </w:r>
-      <w:r>
-        <w:rPr>
-          <w:rFonts w:ascii="Times New Roman" w:hAnsi="Times New Roman" w:cs="Times New Roman"/>
-          <w:sz w:val="24"/>
-          <w:szCs w:val="24"/>
-        </w:rPr>
-        <w:instrText xml:space="preserve"> MERGEFIELD Damages </w:instrText>
-      </w:r>
-      <w:r>
-        <w:rPr>
-          <w:rFonts w:ascii="Times New Roman" w:hAnsi="Times New Roman" w:cs="Times New Roman"/>
-          <w:sz w:val="24"/>
-          <w:szCs w:val="24"/>
-        </w:rPr>
-        <w:fldChar w:fldCharType="separate"/>
-      </w:r>
-      <w:r>
-        <w:rPr>
-          <w:rFonts w:ascii="Times New Roman" w:hAnsi="Times New Roman" w:cs="Times New Roman"/>
-          <w:noProof/>
-          <w:sz w:val="24"/>
-          <w:szCs w:val="24"/>
-        </w:rPr>
-        <w:t>«Damages»</w:t>
-      </w:r>
-      <w:r>
-        <w:rPr>
-          <w:rFonts w:ascii="Times New Roman" w:hAnsi="Times New Roman" w:cs="Times New Roman"/>
-          <w:sz w:val="24"/>
-          <w:szCs w:val="24"/>
-        </w:rPr>
-        <w:fldChar w:fldCharType="end"/>
+        <w:t>{{Damages}}</w:t>
       </w:r>
     </w:p>
     <w:p>
@@ -694,40 +621,25 @@
           <w:sz w:val="24"/>
           <w:szCs w:val="24"/>
         </w:rPr>
-        <w:fldChar w:fldCharType="begin"/>
-      </w:r>
-      <w:r>
-        <w:rPr>
-          <w:rFonts w:ascii="Times New Roman" w:hAnsi="Times New Roman" w:cs="Times New Roman"/>
-          <w:sz w:val="24"/>
-          <w:szCs w:val="24"/>
-        </w:rPr>
-        <w:instrText xml:space="preserve"> MERGEFIELD Damages </w:instrText>
-      </w:r>
-      <w:r>
-        <w:rPr>
-          <w:rFonts w:ascii="Times New Roman" w:hAnsi="Times New Roman" w:cs="Times New Roman"/>
-          <w:sz w:val="24"/>
-          <w:szCs w:val="24"/>
-        </w:rPr>
-        <w:fldChar w:fldCharType="separate"/>
-      </w:r>
-      <w:r>
-        <w:rPr>
-          <w:rFonts w:ascii="Times New Roman" w:hAnsi="Times New Roman" w:cs="Times New Roman"/>
-          <w:noProof/>
-          <w:sz w:val="24"/>
-          <w:szCs w:val="24"/>
-        </w:rPr>
-        <w:t>«Damages»</w:t>
-      </w:r>
-      <w:r>
-        <w:rPr>
-          <w:rFonts w:ascii="Times New Roman" w:hAnsi="Times New Roman" w:cs="Times New Roman"/>
-          <w:sz w:val="24"/>
-          <w:szCs w:val="24"/>
-        </w:rPr>
-        <w:fldChar w:fldCharType="end"/>
+        <w:t>{{</w:t>
+      </w:r>
+      <w:proofErr w:type="spellStart"/>
+      <w:r>
+        <w:rPr>
+          <w:rFonts w:ascii="Times New Roman" w:hAnsi="Times New Roman" w:cs="Times New Roman"/>
+          <w:sz w:val="24"/>
+          <w:szCs w:val="24"/>
+        </w:rPr>
+        <w:t>Settlement_Demand</w:t>
+      </w:r>
+      <w:proofErr w:type="spellEnd"/>
+      <w:r>
+        <w:rPr>
+          <w:rFonts w:ascii="Times New Roman" w:hAnsi="Times New Roman" w:cs="Times New Roman"/>
+          <w:sz w:val="24"/>
+          <w:szCs w:val="24"/>
+        </w:rPr>
+        <w:t>}}</w:t>
       </w:r>
     </w:p>
     <w:p>
@@ -3689,6 +3601,19 @@
 </file>
 
 <file path=customXml/item1.xml><?xml version="1.0" encoding="utf-8"?>
+<b:Sources xmlns:b="http://schemas.openxmlformats.org/officeDocument/2006/bibliography" xmlns="http://schemas.openxmlformats.org/officeDocument/2006/bibliography" SelectedStyle="\APASixthEditionOfficeOnline.xsl" StyleName="APA" Version="6"/>
+</file>
+
+<file path=customXml/item2.xml><?xml version="1.0" encoding="utf-8"?>
+<?mso-contentType ?>
+<FormTemplates xmlns="http://schemas.microsoft.com/sharepoint/v3/contenttype/forms">
+  <Display>DocumentLibraryForm</Display>
+  <Edit>DocumentLibraryForm</Edit>
+  <New>DocumentLibraryForm</New>
+</FormTemplates>
+</file>
+
+<file path=customXml/item3.xml><?xml version="1.0" encoding="utf-8"?>
 <ct:contentTypeSchema xmlns:ct="http://schemas.microsoft.com/office/2006/metadata/contentType" xmlns:ma="http://schemas.microsoft.com/office/2006/metadata/properties/metaAttributes" ct:_="" ma:_="" ma:contentTypeName="Document" ma:contentTypeID="0x0101002AD7FABEBE60024D9C2F12CAACE3E481" ma:contentTypeVersion="15" ma:contentTypeDescription="Create a new document." ma:contentTypeScope="" ma:versionID="e0cd270c09a4ab74ba7639b8aef62cf7">
   <xsd:schema xmlns:xsd="http://www.w3.org/2001/XMLSchema" xmlns:xs="http://www.w3.org/2001/XMLSchema" xmlns:p="http://schemas.microsoft.com/office/2006/metadata/properties" xmlns:ns2="58259fbc-3098-42ff-b7c7-e890ef2f35bb" xmlns:ns3="292ad0f3-fd63-4202-8991-0d32617c922a" targetNamespace="http://schemas.microsoft.com/office/2006/metadata/properties" ma:root="true" ma:fieldsID="515b2c270f5e9a6ca5db4cdc17b3644f" ns2:_="" ns3:_="">
     <xsd:import namespace="58259fbc-3098-42ff-b7c7-e890ef2f35bb"/>
@@ -3923,19 +3848,6 @@
 </ct:contentTypeSchema>
 </file>
 
-<file path=customXml/item2.xml><?xml version="1.0" encoding="utf-8"?>
-<?mso-contentType ?>
-<FormTemplates xmlns="http://schemas.microsoft.com/sharepoint/v3/contenttype/forms">
-  <Display>DocumentLibraryForm</Display>
-  <Edit>DocumentLibraryForm</Edit>
-  <New>DocumentLibraryForm</New>
-</FormTemplates>
-</file>
-
-<file path=customXml/item3.xml><?xml version="1.0" encoding="utf-8"?>
-<b:Sources xmlns:b="http://schemas.openxmlformats.org/officeDocument/2006/bibliography" xmlns="http://schemas.openxmlformats.org/officeDocument/2006/bibliography" SelectedStyle="\APASixthEditionOfficeOnline.xsl" StyleName="APA" Version="6"/>
-</file>
-
 <file path=customXml/item4.xml><?xml version="1.0" encoding="utf-8"?>
 <p:properties xmlns:p="http://schemas.microsoft.com/office/2006/metadata/properties" xmlns:xsi="http://www.w3.org/2001/XMLSchema-instance" xmlns:pc="http://schemas.microsoft.com/office/infopath/2007/PartnerControls">
   <documentManagement>
@@ -3948,6 +3860,22 @@
 </file>
 
 <file path=customXml/itemProps1.xml><?xml version="1.0" encoding="utf-8"?>
+<ds:datastoreItem xmlns:ds="http://schemas.openxmlformats.org/officeDocument/2006/customXml" ds:itemID="{4EFBCC64-5722-4472-B8A0-C7C09065563B}">
+  <ds:schemaRefs>
+    <ds:schemaRef ds:uri="http://schemas.openxmlformats.org/officeDocument/2006/bibliography"/>
+  </ds:schemaRefs>
+</ds:datastoreItem>
+</file>
+
+<file path=customXml/itemProps2.xml><?xml version="1.0" encoding="utf-8"?>
+<ds:datastoreItem xmlns:ds="http://schemas.openxmlformats.org/officeDocument/2006/customXml" ds:itemID="{8B1E710E-BEA1-4E2E-8E66-5F533E43CDA9}">
+  <ds:schemaRefs>
+    <ds:schemaRef ds:uri="http://schemas.microsoft.com/sharepoint/v3/contenttype/forms"/>
+  </ds:schemaRefs>
+</ds:datastoreItem>
+</file>
+
+<file path=customXml/itemProps3.xml><?xml version="1.0" encoding="utf-8"?>
 <ds:datastoreItem xmlns:ds="http://schemas.openxmlformats.org/officeDocument/2006/customXml" ds:itemID="{53139AFF-74BD-443C-9883-9326585DD3C6}">
   <ds:schemaRefs>
     <ds:schemaRef ds:uri="http://schemas.microsoft.com/office/2006/metadata/contentType"/>
@@ -3966,22 +3894,6 @@
 </ds:datastoreItem>
 </file>
 
-<file path=customXml/itemProps2.xml><?xml version="1.0" encoding="utf-8"?>
-<ds:datastoreItem xmlns:ds="http://schemas.openxmlformats.org/officeDocument/2006/customXml" ds:itemID="{8B1E710E-BEA1-4E2E-8E66-5F533E43CDA9}">
-  <ds:schemaRefs>
-    <ds:schemaRef ds:uri="http://schemas.microsoft.com/sharepoint/v3/contenttype/forms"/>
-  </ds:schemaRefs>
-</ds:datastoreItem>
-</file>
-
-<file path=customXml/itemProps3.xml><?xml version="1.0" encoding="utf-8"?>
-<ds:datastoreItem xmlns:ds="http://schemas.openxmlformats.org/officeDocument/2006/customXml" ds:itemID="{4EFBCC64-5722-4472-B8A0-C7C09065563B}">
-  <ds:schemaRefs>
-    <ds:schemaRef ds:uri="http://schemas.openxmlformats.org/officeDocument/2006/bibliography"/>
-  </ds:schemaRefs>
-</ds:datastoreItem>
-</file>
-
 <file path=customXml/itemProps4.xml><?xml version="1.0" encoding="utf-8"?>
 <ds:datastoreItem xmlns:ds="http://schemas.openxmlformats.org/officeDocument/2006/customXml" ds:itemID="{245F8FE6-A9A6-4D7B-BFBD-6BF110F1761A}">
   <ds:schemaRefs>

</xml_diff>

<commit_message>
Fix spacing and placeholder match for Brief Synopsis
</commit_message>
<xml_diff>
--- a/templates/demand_template.docx
+++ b/templates/demand_template.docx
@@ -223,25 +223,23 @@
           <w:sz w:val="24"/>
           <w:szCs w:val="24"/>
         </w:rPr>
-        <w:t>{{</w:t>
-      </w:r>
-      <w:proofErr w:type="spellStart"/>
-      <w:r>
-        <w:rPr>
-          <w:rFonts w:ascii="Times New Roman" w:hAnsi="Times New Roman" w:cs="Times New Roman"/>
-          <w:sz w:val="24"/>
-          <w:szCs w:val="24"/>
-        </w:rPr>
-        <w:t>Client_Name</w:t>
-      </w:r>
-      <w:proofErr w:type="spellEnd"/>
-      <w:r>
-        <w:rPr>
-          <w:rFonts w:ascii="Times New Roman" w:hAnsi="Times New Roman" w:cs="Times New Roman"/>
-          <w:sz w:val="24"/>
-          <w:szCs w:val="24"/>
-        </w:rPr>
-        <w:t>}}</w:t>
+        <w:t>{{Client</w:t>
+      </w:r>
+      <w:r>
+        <w:rPr>
+          <w:rFonts w:ascii="Times New Roman" w:hAnsi="Times New Roman" w:cs="Times New Roman"/>
+          <w:sz w:val="24"/>
+          <w:szCs w:val="24"/>
+        </w:rPr>
+        <w:t xml:space="preserve"> </w:t>
+      </w:r>
+      <w:r>
+        <w:rPr>
+          <w:rFonts w:ascii="Times New Roman" w:hAnsi="Times New Roman" w:cs="Times New Roman"/>
+          <w:sz w:val="24"/>
+          <w:szCs w:val="24"/>
+        </w:rPr>
+        <w:t>Name}}</w:t>
       </w:r>
     </w:p>
     <w:p>
@@ -311,7 +309,7 @@
           <w:sz w:val="24"/>
           <w:szCs w:val="24"/>
         </w:rPr>
-        <w:t>DateOfIncident</w:t>
+        <w:t>IncidentDate</w:t>
       </w:r>
       <w:proofErr w:type="spellEnd"/>
       <w:r>
@@ -397,70 +395,8 @@
           <w:sz w:val="24"/>
           <w:szCs w:val="24"/>
         </w:rPr>
-        <w:t xml:space="preserve">As you are </w:t>
-      </w:r>
-      <w:proofErr w:type="gramStart"/>
-      <w:r>
-        <w:rPr>
-          <w:rFonts w:ascii="Times New Roman" w:hAnsi="Times New Roman" w:cs="Times New Roman"/>
-          <w:sz w:val="24"/>
-          <w:szCs w:val="24"/>
-        </w:rPr>
-        <w:t>aware,</w:t>
-      </w:r>
-      <w:r>
-        <w:rPr>
-          <w:rFonts w:ascii="Times New Roman" w:hAnsi="Times New Roman" w:cs="Times New Roman"/>
-          <w:sz w:val="24"/>
-          <w:szCs w:val="24"/>
-        </w:rPr>
-        <w:t>{</w:t>
-      </w:r>
-      <w:proofErr w:type="gramEnd"/>
-      <w:r>
-        <w:rPr>
-          <w:rFonts w:ascii="Times New Roman" w:hAnsi="Times New Roman" w:cs="Times New Roman"/>
-          <w:sz w:val="24"/>
-          <w:szCs w:val="24"/>
-        </w:rPr>
-        <w:t>{</w:t>
-      </w:r>
-      <w:proofErr w:type="spellStart"/>
-      <w:r>
-        <w:rPr>
-          <w:rFonts w:ascii="Times New Roman" w:hAnsi="Times New Roman" w:cs="Times New Roman"/>
-          <w:sz w:val="24"/>
-          <w:szCs w:val="24"/>
-        </w:rPr>
-        <w:t>Brief_</w:t>
-      </w:r>
-      <w:proofErr w:type="gramStart"/>
-      <w:r>
-        <w:rPr>
-          <w:rFonts w:ascii="Times New Roman" w:hAnsi="Times New Roman" w:cs="Times New Roman"/>
-          <w:sz w:val="24"/>
-          <w:szCs w:val="24"/>
-        </w:rPr>
-        <w:t>Synopsis</w:t>
-      </w:r>
-      <w:proofErr w:type="spellEnd"/>
-      <w:r>
-        <w:rPr>
-          <w:rFonts w:ascii="Times New Roman" w:hAnsi="Times New Roman" w:cs="Times New Roman"/>
-          <w:sz w:val="24"/>
-          <w:szCs w:val="24"/>
-        </w:rPr>
-        <w:t>}}</w:t>
-      </w:r>
-      <w:r>
-        <w:rPr>
-          <w:rFonts w:ascii="Times New Roman" w:hAnsi="Times New Roman" w:cs="Times New Roman"/>
-          <w:sz w:val="24"/>
-          <w:szCs w:val="24"/>
-        </w:rPr>
-        <w:t>.</w:t>
-      </w:r>
-      <w:proofErr w:type="gramEnd"/>
+        <w:t>As you are aware,</w:t>
+      </w:r>
       <w:r>
         <w:rPr>
           <w:rFonts w:ascii="Times New Roman" w:hAnsi="Times New Roman" w:cs="Times New Roman"/>
@@ -468,6 +404,38 @@
           <w:szCs w:val="24"/>
         </w:rPr>
         <w:t xml:space="preserve"> </w:t>
+      </w:r>
+      <w:r>
+        <w:rPr>
+          <w:rFonts w:ascii="Times New Roman" w:hAnsi="Times New Roman" w:cs="Times New Roman"/>
+          <w:sz w:val="24"/>
+          <w:szCs w:val="24"/>
+        </w:rPr>
+        <w:t>{{Brief</w:t>
+      </w:r>
+      <w:r>
+        <w:rPr>
+          <w:rFonts w:ascii="Times New Roman" w:hAnsi="Times New Roman" w:cs="Times New Roman"/>
+          <w:sz w:val="24"/>
+          <w:szCs w:val="24"/>
+        </w:rPr>
+        <w:t xml:space="preserve"> </w:t>
+      </w:r>
+      <w:r>
+        <w:rPr>
+          <w:rFonts w:ascii="Times New Roman" w:hAnsi="Times New Roman" w:cs="Times New Roman"/>
+          <w:sz w:val="24"/>
+          <w:szCs w:val="24"/>
+        </w:rPr>
+        <w:t>Synopsis}}</w:t>
+      </w:r>
+      <w:r>
+        <w:rPr>
+          <w:rFonts w:ascii="Times New Roman" w:hAnsi="Times New Roman" w:cs="Times New Roman"/>
+          <w:sz w:val="24"/>
+          <w:szCs w:val="24"/>
+        </w:rPr>
+        <w:t xml:space="preserve">. </w:t>
       </w:r>
       <w:r>
         <w:rPr>
@@ -621,25 +589,23 @@
           <w:sz w:val="24"/>
           <w:szCs w:val="24"/>
         </w:rPr>
-        <w:t>{{</w:t>
-      </w:r>
-      <w:proofErr w:type="spellStart"/>
-      <w:r>
-        <w:rPr>
-          <w:rFonts w:ascii="Times New Roman" w:hAnsi="Times New Roman" w:cs="Times New Roman"/>
-          <w:sz w:val="24"/>
-          <w:szCs w:val="24"/>
-        </w:rPr>
-        <w:t>Settlement_Demand</w:t>
-      </w:r>
-      <w:proofErr w:type="spellEnd"/>
-      <w:r>
-        <w:rPr>
-          <w:rFonts w:ascii="Times New Roman" w:hAnsi="Times New Roman" w:cs="Times New Roman"/>
-          <w:sz w:val="24"/>
-          <w:szCs w:val="24"/>
-        </w:rPr>
-        <w:t>}}</w:t>
+        <w:t>{{Settlement</w:t>
+      </w:r>
+      <w:r>
+        <w:rPr>
+          <w:rFonts w:ascii="Times New Roman" w:hAnsi="Times New Roman" w:cs="Times New Roman"/>
+          <w:sz w:val="24"/>
+          <w:szCs w:val="24"/>
+        </w:rPr>
+        <w:t xml:space="preserve"> </w:t>
+      </w:r>
+      <w:r>
+        <w:rPr>
+          <w:rFonts w:ascii="Times New Roman" w:hAnsi="Times New Roman" w:cs="Times New Roman"/>
+          <w:sz w:val="24"/>
+          <w:szCs w:val="24"/>
+        </w:rPr>
+        <w:t>Demand}}</w:t>
       </w:r>
     </w:p>
     <w:p>
@@ -3601,19 +3567,6 @@
 </file>
 
 <file path=customXml/item1.xml><?xml version="1.0" encoding="utf-8"?>
-<b:Sources xmlns:b="http://schemas.openxmlformats.org/officeDocument/2006/bibliography" xmlns="http://schemas.openxmlformats.org/officeDocument/2006/bibliography" SelectedStyle="\APASixthEditionOfficeOnline.xsl" StyleName="APA" Version="6"/>
-</file>
-
-<file path=customXml/item2.xml><?xml version="1.0" encoding="utf-8"?>
-<?mso-contentType ?>
-<FormTemplates xmlns="http://schemas.microsoft.com/sharepoint/v3/contenttype/forms">
-  <Display>DocumentLibraryForm</Display>
-  <Edit>DocumentLibraryForm</Edit>
-  <New>DocumentLibraryForm</New>
-</FormTemplates>
-</file>
-
-<file path=customXml/item3.xml><?xml version="1.0" encoding="utf-8"?>
 <ct:contentTypeSchema xmlns:ct="http://schemas.microsoft.com/office/2006/metadata/contentType" xmlns:ma="http://schemas.microsoft.com/office/2006/metadata/properties/metaAttributes" ct:_="" ma:_="" ma:contentTypeName="Document" ma:contentTypeID="0x0101002AD7FABEBE60024D9C2F12CAACE3E481" ma:contentTypeVersion="15" ma:contentTypeDescription="Create a new document." ma:contentTypeScope="" ma:versionID="e0cd270c09a4ab74ba7639b8aef62cf7">
   <xsd:schema xmlns:xsd="http://www.w3.org/2001/XMLSchema" xmlns:xs="http://www.w3.org/2001/XMLSchema" xmlns:p="http://schemas.microsoft.com/office/2006/metadata/properties" xmlns:ns2="58259fbc-3098-42ff-b7c7-e890ef2f35bb" xmlns:ns3="292ad0f3-fd63-4202-8991-0d32617c922a" targetNamespace="http://schemas.microsoft.com/office/2006/metadata/properties" ma:root="true" ma:fieldsID="515b2c270f5e9a6ca5db4cdc17b3644f" ns2:_="" ns3:_="">
     <xsd:import namespace="58259fbc-3098-42ff-b7c7-e890ef2f35bb"/>
@@ -3848,6 +3801,19 @@
 </ct:contentTypeSchema>
 </file>
 
+<file path=customXml/item2.xml><?xml version="1.0" encoding="utf-8"?>
+<?mso-contentType ?>
+<FormTemplates xmlns="http://schemas.microsoft.com/sharepoint/v3/contenttype/forms">
+  <Display>DocumentLibraryForm</Display>
+  <Edit>DocumentLibraryForm</Edit>
+  <New>DocumentLibraryForm</New>
+</FormTemplates>
+</file>
+
+<file path=customXml/item3.xml><?xml version="1.0" encoding="utf-8"?>
+<b:Sources xmlns:b="http://schemas.openxmlformats.org/officeDocument/2006/bibliography" xmlns="http://schemas.openxmlformats.org/officeDocument/2006/bibliography" SelectedStyle="\APASixthEditionOfficeOnline.xsl" StyleName="APA" Version="6"/>
+</file>
+
 <file path=customXml/item4.xml><?xml version="1.0" encoding="utf-8"?>
 <p:properties xmlns:p="http://schemas.microsoft.com/office/2006/metadata/properties" xmlns:xsi="http://www.w3.org/2001/XMLSchema-instance" xmlns:pc="http://schemas.microsoft.com/office/infopath/2007/PartnerControls">
   <documentManagement>
@@ -3860,22 +3826,6 @@
 </file>
 
 <file path=customXml/itemProps1.xml><?xml version="1.0" encoding="utf-8"?>
-<ds:datastoreItem xmlns:ds="http://schemas.openxmlformats.org/officeDocument/2006/customXml" ds:itemID="{4EFBCC64-5722-4472-B8A0-C7C09065563B}">
-  <ds:schemaRefs>
-    <ds:schemaRef ds:uri="http://schemas.openxmlformats.org/officeDocument/2006/bibliography"/>
-  </ds:schemaRefs>
-</ds:datastoreItem>
-</file>
-
-<file path=customXml/itemProps2.xml><?xml version="1.0" encoding="utf-8"?>
-<ds:datastoreItem xmlns:ds="http://schemas.openxmlformats.org/officeDocument/2006/customXml" ds:itemID="{8B1E710E-BEA1-4E2E-8E66-5F533E43CDA9}">
-  <ds:schemaRefs>
-    <ds:schemaRef ds:uri="http://schemas.microsoft.com/sharepoint/v3/contenttype/forms"/>
-  </ds:schemaRefs>
-</ds:datastoreItem>
-</file>
-
-<file path=customXml/itemProps3.xml><?xml version="1.0" encoding="utf-8"?>
 <ds:datastoreItem xmlns:ds="http://schemas.openxmlformats.org/officeDocument/2006/customXml" ds:itemID="{53139AFF-74BD-443C-9883-9326585DD3C6}">
   <ds:schemaRefs>
     <ds:schemaRef ds:uri="http://schemas.microsoft.com/office/2006/metadata/contentType"/>
@@ -3894,6 +3844,22 @@
 </ds:datastoreItem>
 </file>
 
+<file path=customXml/itemProps2.xml><?xml version="1.0" encoding="utf-8"?>
+<ds:datastoreItem xmlns:ds="http://schemas.openxmlformats.org/officeDocument/2006/customXml" ds:itemID="{8B1E710E-BEA1-4E2E-8E66-5F533E43CDA9}">
+  <ds:schemaRefs>
+    <ds:schemaRef ds:uri="http://schemas.microsoft.com/sharepoint/v3/contenttype/forms"/>
+  </ds:schemaRefs>
+</ds:datastoreItem>
+</file>
+
+<file path=customXml/itemProps3.xml><?xml version="1.0" encoding="utf-8"?>
+<ds:datastoreItem xmlns:ds="http://schemas.openxmlformats.org/officeDocument/2006/customXml" ds:itemID="{4EFBCC64-5722-4472-B8A0-C7C09065563B}">
+  <ds:schemaRefs>
+    <ds:schemaRef ds:uri="http://schemas.openxmlformats.org/officeDocument/2006/bibliography"/>
+  </ds:schemaRefs>
+</ds:datastoreItem>
+</file>
+
 <file path=customXml/itemProps4.xml><?xml version="1.0" encoding="utf-8"?>
 <ds:datastoreItem xmlns:ds="http://schemas.openxmlformats.org/officeDocument/2006/customXml" ds:itemID="{245F8FE6-A9A6-4D7B-BFBD-6BF110F1761A}">
   <ds:schemaRefs>

</xml_diff>

<commit_message>
✅ Fix broken demand template and integrate final placeholder-ready DOCX
</commit_message>
<xml_diff>
--- a/templates/demand_template.docx
+++ b/templates/demand_template.docx
@@ -52,7 +52,7 @@
           <w:sz w:val="24"/>
           <w:szCs w:val="24"/>
         </w:rPr>
-        <w:t>7/1/2025</w:t>
+        <w:t>7/23/2025</w:t>
       </w:r>
       <w:r>
         <w:rPr>
@@ -223,23 +223,41 @@
           <w:sz w:val="24"/>
           <w:szCs w:val="24"/>
         </w:rPr>
-        <w:t>{{Client</w:t>
-      </w:r>
-      <w:r>
-        <w:rPr>
-          <w:rFonts w:ascii="Times New Roman" w:hAnsi="Times New Roman" w:cs="Times New Roman"/>
-          <w:sz w:val="24"/>
-          <w:szCs w:val="24"/>
-        </w:rPr>
-        <w:t xml:space="preserve"> </w:t>
-      </w:r>
-      <w:r>
-        <w:rPr>
-          <w:rFonts w:ascii="Times New Roman" w:hAnsi="Times New Roman" w:cs="Times New Roman"/>
-          <w:sz w:val="24"/>
-          <w:szCs w:val="24"/>
-        </w:rPr>
-        <w:t>Name}}</w:t>
+        <w:t>{{</w:t>
+      </w:r>
+      <w:proofErr w:type="spellStart"/>
+      <w:r>
+        <w:rPr>
+          <w:rFonts w:ascii="Times New Roman" w:hAnsi="Times New Roman" w:cs="Times New Roman"/>
+          <w:sz w:val="24"/>
+          <w:szCs w:val="24"/>
+        </w:rPr>
+        <w:t>Client</w:t>
+      </w:r>
+      <w:r>
+        <w:rPr>
+          <w:rFonts w:ascii="Times New Roman" w:hAnsi="Times New Roman" w:cs="Times New Roman"/>
+          <w:sz w:val="24"/>
+          <w:szCs w:val="24"/>
+        </w:rPr>
+        <w:t>_</w:t>
+      </w:r>
+      <w:r>
+        <w:rPr>
+          <w:rFonts w:ascii="Times New Roman" w:hAnsi="Times New Roman" w:cs="Times New Roman"/>
+          <w:sz w:val="24"/>
+          <w:szCs w:val="24"/>
+        </w:rPr>
+        <w:t>Name</w:t>
+      </w:r>
+      <w:proofErr w:type="spellEnd"/>
+      <w:r>
+        <w:rPr>
+          <w:rFonts w:ascii="Times New Roman" w:hAnsi="Times New Roman" w:cs="Times New Roman"/>
+          <w:sz w:val="24"/>
+          <w:szCs w:val="24"/>
+        </w:rPr>
+        <w:t>}}</w:t>
       </w:r>
     </w:p>
     <w:p>
@@ -395,7 +413,16 @@
           <w:sz w:val="24"/>
           <w:szCs w:val="24"/>
         </w:rPr>
-        <w:t>As you are aware,</w:t>
+        <w:t xml:space="preserve">As you are </w:t>
+      </w:r>
+      <w:proofErr w:type="gramStart"/>
+      <w:r>
+        <w:rPr>
+          <w:rFonts w:ascii="Times New Roman" w:hAnsi="Times New Roman" w:cs="Times New Roman"/>
+          <w:sz w:val="24"/>
+          <w:szCs w:val="24"/>
+        </w:rPr>
+        <w:t>aware,</w:t>
       </w:r>
       <w:r>
         <w:rPr>
@@ -411,8 +438,53 @@
           <w:sz w:val="24"/>
           <w:szCs w:val="24"/>
         </w:rPr>
-        <w:t>{{Brief</w:t>
-      </w:r>
+        <w:t>{{</w:t>
+      </w:r>
+      <w:proofErr w:type="spellStart"/>
+      <w:proofErr w:type="gramEnd"/>
+      <w:r>
+        <w:rPr>
+          <w:rFonts w:ascii="Times New Roman" w:hAnsi="Times New Roman" w:cs="Times New Roman"/>
+          <w:sz w:val="24"/>
+          <w:szCs w:val="24"/>
+        </w:rPr>
+        <w:t>Brief</w:t>
+      </w:r>
+      <w:r>
+        <w:rPr>
+          <w:rFonts w:ascii="Times New Roman" w:hAnsi="Times New Roman" w:cs="Times New Roman"/>
+          <w:sz w:val="24"/>
+          <w:szCs w:val="24"/>
+        </w:rPr>
+        <w:t>_</w:t>
+      </w:r>
+      <w:proofErr w:type="gramStart"/>
+      <w:r>
+        <w:rPr>
+          <w:rFonts w:ascii="Times New Roman" w:hAnsi="Times New Roman" w:cs="Times New Roman"/>
+          <w:sz w:val="24"/>
+          <w:szCs w:val="24"/>
+        </w:rPr>
+        <w:t>Synopsis</w:t>
+      </w:r>
+      <w:proofErr w:type="spellEnd"/>
+      <w:r>
+        <w:rPr>
+          <w:rFonts w:ascii="Times New Roman" w:hAnsi="Times New Roman" w:cs="Times New Roman"/>
+          <w:sz w:val="24"/>
+          <w:szCs w:val="24"/>
+        </w:rPr>
+        <w:t>}}</w:t>
+      </w:r>
+      <w:r>
+        <w:rPr>
+          <w:rFonts w:ascii="Times New Roman" w:hAnsi="Times New Roman" w:cs="Times New Roman"/>
+          <w:sz w:val="24"/>
+          <w:szCs w:val="24"/>
+        </w:rPr>
+        <w:t>.</w:t>
+      </w:r>
+      <w:proofErr w:type="gramEnd"/>
       <w:r>
         <w:rPr>
           <w:rFonts w:ascii="Times New Roman" w:hAnsi="Times New Roman" w:cs="Times New Roman"/>
@@ -420,22 +492,6 @@
           <w:szCs w:val="24"/>
         </w:rPr>
         <w:t xml:space="preserve"> </w:t>
-      </w:r>
-      <w:r>
-        <w:rPr>
-          <w:rFonts w:ascii="Times New Roman" w:hAnsi="Times New Roman" w:cs="Times New Roman"/>
-          <w:sz w:val="24"/>
-          <w:szCs w:val="24"/>
-        </w:rPr>
-        <w:t>Synopsis}}</w:t>
-      </w:r>
-      <w:r>
-        <w:rPr>
-          <w:rFonts w:ascii="Times New Roman" w:hAnsi="Times New Roman" w:cs="Times New Roman"/>
-          <w:sz w:val="24"/>
-          <w:szCs w:val="24"/>
-        </w:rPr>
-        <w:t xml:space="preserve">. </w:t>
       </w:r>
       <w:r>
         <w:rPr>
@@ -597,7 +653,7 @@
           <w:sz w:val="24"/>
           <w:szCs w:val="24"/>
         </w:rPr>
-        <w:t xml:space="preserve"> </w:t>
+        <w:t>_</w:t>
       </w:r>
       <w:r>
         <w:rPr>
@@ -3567,6 +3623,30 @@
 </file>
 
 <file path=customXml/item1.xml><?xml version="1.0" encoding="utf-8"?>
+<p:properties xmlns:p="http://schemas.microsoft.com/office/2006/metadata/properties" xmlns:xsi="http://www.w3.org/2001/XMLSchema-instance" xmlns:pc="http://schemas.microsoft.com/office/infopath/2007/PartnerControls">
+  <documentManagement>
+    <TaxCatchAll xmlns="292ad0f3-fd63-4202-8991-0d32617c922a" xsi:nil="true"/>
+    <lcf76f155ced4ddcb4097134ff3c332f xmlns="58259fbc-3098-42ff-b7c7-e890ef2f35bb">
+      <Terms xmlns="http://schemas.microsoft.com/office/infopath/2007/PartnerControls"/>
+    </lcf76f155ced4ddcb4097134ff3c332f>
+  </documentManagement>
+</p:properties>
+</file>
+
+<file path=customXml/item2.xml><?xml version="1.0" encoding="utf-8"?>
+<b:Sources xmlns:b="http://schemas.openxmlformats.org/officeDocument/2006/bibliography" xmlns="http://schemas.openxmlformats.org/officeDocument/2006/bibliography" SelectedStyle="\APASixthEditionOfficeOnline.xsl" StyleName="APA" Version="6"/>
+</file>
+
+<file path=customXml/item3.xml><?xml version="1.0" encoding="utf-8"?>
+<?mso-contentType ?>
+<FormTemplates xmlns="http://schemas.microsoft.com/sharepoint/v3/contenttype/forms">
+  <Display>DocumentLibraryForm</Display>
+  <Edit>DocumentLibraryForm</Edit>
+  <New>DocumentLibraryForm</New>
+</FormTemplates>
+</file>
+
+<file path=customXml/item4.xml><?xml version="1.0" encoding="utf-8"?>
 <ct:contentTypeSchema xmlns:ct="http://schemas.microsoft.com/office/2006/metadata/contentType" xmlns:ma="http://schemas.microsoft.com/office/2006/metadata/properties/metaAttributes" ct:_="" ma:_="" ma:contentTypeName="Document" ma:contentTypeID="0x0101002AD7FABEBE60024D9C2F12CAACE3E481" ma:contentTypeVersion="15" ma:contentTypeDescription="Create a new document." ma:contentTypeScope="" ma:versionID="e0cd270c09a4ab74ba7639b8aef62cf7">
   <xsd:schema xmlns:xsd="http://www.w3.org/2001/XMLSchema" xmlns:xs="http://www.w3.org/2001/XMLSchema" xmlns:p="http://schemas.microsoft.com/office/2006/metadata/properties" xmlns:ns2="58259fbc-3098-42ff-b7c7-e890ef2f35bb" xmlns:ns3="292ad0f3-fd63-4202-8991-0d32617c922a" targetNamespace="http://schemas.microsoft.com/office/2006/metadata/properties" ma:root="true" ma:fieldsID="515b2c270f5e9a6ca5db4cdc17b3644f" ns2:_="" ns3:_="">
     <xsd:import namespace="58259fbc-3098-42ff-b7c7-e890ef2f35bb"/>
@@ -3801,31 +3881,34 @@
 </ct:contentTypeSchema>
 </file>
 
-<file path=customXml/item2.xml><?xml version="1.0" encoding="utf-8"?>
-<?mso-contentType ?>
-<FormTemplates xmlns="http://schemas.microsoft.com/sharepoint/v3/contenttype/forms">
-  <Display>DocumentLibraryForm</Display>
-  <Edit>DocumentLibraryForm</Edit>
-  <New>DocumentLibraryForm</New>
-</FormTemplates>
+<file path=customXml/itemProps1.xml><?xml version="1.0" encoding="utf-8"?>
+<ds:datastoreItem xmlns:ds="http://schemas.openxmlformats.org/officeDocument/2006/customXml" ds:itemID="{245F8FE6-A9A6-4D7B-BFBD-6BF110F1761A}">
+  <ds:schemaRefs>
+    <ds:schemaRef ds:uri="http://schemas.microsoft.com/office/2006/metadata/properties"/>
+    <ds:schemaRef ds:uri="http://schemas.microsoft.com/office/infopath/2007/PartnerControls"/>
+    <ds:schemaRef ds:uri="292ad0f3-fd63-4202-8991-0d32617c922a"/>
+    <ds:schemaRef ds:uri="58259fbc-3098-42ff-b7c7-e890ef2f35bb"/>
+  </ds:schemaRefs>
+</ds:datastoreItem>
 </file>
 
-<file path=customXml/item3.xml><?xml version="1.0" encoding="utf-8"?>
-<b:Sources xmlns:b="http://schemas.openxmlformats.org/officeDocument/2006/bibliography" xmlns="http://schemas.openxmlformats.org/officeDocument/2006/bibliography" SelectedStyle="\APASixthEditionOfficeOnline.xsl" StyleName="APA" Version="6"/>
+<file path=customXml/itemProps2.xml><?xml version="1.0" encoding="utf-8"?>
+<ds:datastoreItem xmlns:ds="http://schemas.openxmlformats.org/officeDocument/2006/customXml" ds:itemID="{4EFBCC64-5722-4472-B8A0-C7C09065563B}">
+  <ds:schemaRefs>
+    <ds:schemaRef ds:uri="http://schemas.openxmlformats.org/officeDocument/2006/bibliography"/>
+  </ds:schemaRefs>
+</ds:datastoreItem>
 </file>
 
-<file path=customXml/item4.xml><?xml version="1.0" encoding="utf-8"?>
-<p:properties xmlns:p="http://schemas.microsoft.com/office/2006/metadata/properties" xmlns:xsi="http://www.w3.org/2001/XMLSchema-instance" xmlns:pc="http://schemas.microsoft.com/office/infopath/2007/PartnerControls">
-  <documentManagement>
-    <TaxCatchAll xmlns="292ad0f3-fd63-4202-8991-0d32617c922a" xsi:nil="true"/>
-    <lcf76f155ced4ddcb4097134ff3c332f xmlns="58259fbc-3098-42ff-b7c7-e890ef2f35bb">
-      <Terms xmlns="http://schemas.microsoft.com/office/infopath/2007/PartnerControls"/>
-    </lcf76f155ced4ddcb4097134ff3c332f>
-  </documentManagement>
-</p:properties>
+<file path=customXml/itemProps3.xml><?xml version="1.0" encoding="utf-8"?>
+<ds:datastoreItem xmlns:ds="http://schemas.openxmlformats.org/officeDocument/2006/customXml" ds:itemID="{8B1E710E-BEA1-4E2E-8E66-5F533E43CDA9}">
+  <ds:schemaRefs>
+    <ds:schemaRef ds:uri="http://schemas.microsoft.com/sharepoint/v3/contenttype/forms"/>
+  </ds:schemaRefs>
+</ds:datastoreItem>
 </file>
 
-<file path=customXml/itemProps1.xml><?xml version="1.0" encoding="utf-8"?>
+<file path=customXml/itemProps4.xml><?xml version="1.0" encoding="utf-8"?>
 <ds:datastoreItem xmlns:ds="http://schemas.openxmlformats.org/officeDocument/2006/customXml" ds:itemID="{53139AFF-74BD-443C-9883-9326585DD3C6}">
   <ds:schemaRefs>
     <ds:schemaRef ds:uri="http://schemas.microsoft.com/office/2006/metadata/contentType"/>
@@ -3842,31 +3925,4 @@
     <ds:schemaRef ds:uri="http://schemas.microsoft.com/internal/obd"/>
   </ds:schemaRefs>
 </ds:datastoreItem>
-</file>
-
-<file path=customXml/itemProps2.xml><?xml version="1.0" encoding="utf-8"?>
-<ds:datastoreItem xmlns:ds="http://schemas.openxmlformats.org/officeDocument/2006/customXml" ds:itemID="{8B1E710E-BEA1-4E2E-8E66-5F533E43CDA9}">
-  <ds:schemaRefs>
-    <ds:schemaRef ds:uri="http://schemas.microsoft.com/sharepoint/v3/contenttype/forms"/>
-  </ds:schemaRefs>
-</ds:datastoreItem>
-</file>
-
-<file path=customXml/itemProps3.xml><?xml version="1.0" encoding="utf-8"?>
-<ds:datastoreItem xmlns:ds="http://schemas.openxmlformats.org/officeDocument/2006/customXml" ds:itemID="{4EFBCC64-5722-4472-B8A0-C7C09065563B}">
-  <ds:schemaRefs>
-    <ds:schemaRef ds:uri="http://schemas.openxmlformats.org/officeDocument/2006/bibliography"/>
-  </ds:schemaRefs>
-</ds:datastoreItem>
-</file>
-
-<file path=customXml/itemProps4.xml><?xml version="1.0" encoding="utf-8"?>
-<ds:datastoreItem xmlns:ds="http://schemas.openxmlformats.org/officeDocument/2006/customXml" ds:itemID="{245F8FE6-A9A6-4D7B-BFBD-6BF110F1761A}">
-  <ds:schemaRefs>
-    <ds:schemaRef ds:uri="http://schemas.microsoft.com/office/2006/metadata/properties"/>
-    <ds:schemaRef ds:uri="http://schemas.microsoft.com/office/infopath/2007/PartnerControls"/>
-    <ds:schemaRef ds:uri="292ad0f3-fd63-4202-8991-0d32617c922a"/>
-    <ds:schemaRef ds:uri="58259fbc-3098-42ff-b7c7-e890ef2f35bb"/>
-  </ds:schemaRefs>
-</ds:datastoreItem>
 </file>
</xml_diff>

<commit_message>
🔧 Fix broken demand template and finalize placeholder-ready version
</commit_message>
<xml_diff>
--- a/templates/demand_template.docx
+++ b/templates/demand_template.docx
@@ -232,23 +232,7 @@
           <w:sz w:val="24"/>
           <w:szCs w:val="24"/>
         </w:rPr>
-        <w:t>Client</w:t>
-      </w:r>
-      <w:r>
-        <w:rPr>
-          <w:rFonts w:ascii="Times New Roman" w:hAnsi="Times New Roman" w:cs="Times New Roman"/>
-          <w:sz w:val="24"/>
-          <w:szCs w:val="24"/>
-        </w:rPr>
-        <w:t>_</w:t>
-      </w:r>
-      <w:r>
-        <w:rPr>
-          <w:rFonts w:ascii="Times New Roman" w:hAnsi="Times New Roman" w:cs="Times New Roman"/>
-          <w:sz w:val="24"/>
-          <w:szCs w:val="24"/>
-        </w:rPr>
-        <w:t>Name</w:t>
+        <w:t>Client_Name</w:t>
       </w:r>
       <w:proofErr w:type="spellEnd"/>
       <w:r>
@@ -398,8 +382,6 @@
     </w:p>
     <w:p>
       <w:pPr>
-        <w:ind w:firstLine="720"/>
-        <w:jc w:val="both"/>
         <w:rPr>
           <w:rFonts w:ascii="Times New Roman" w:hAnsi="Times New Roman" w:cs="Times New Roman"/>
           <w:sz w:val="24"/>
@@ -448,15 +430,7 @@
           <w:sz w:val="24"/>
           <w:szCs w:val="24"/>
         </w:rPr>
-        <w:t>Brief</w:t>
-      </w:r>
-      <w:r>
-        <w:rPr>
-          <w:rFonts w:ascii="Times New Roman" w:hAnsi="Times New Roman" w:cs="Times New Roman"/>
-          <w:sz w:val="24"/>
-          <w:szCs w:val="24"/>
-        </w:rPr>
-        <w:t>_</w:t>
+        <w:t>Brief_</w:t>
       </w:r>
       <w:proofErr w:type="gramStart"/>
       <w:r>
@@ -591,7 +565,6 @@
     </w:p>
     <w:p>
       <w:pPr>
-        <w:jc w:val="both"/>
         <w:rPr>
           <w:rFonts w:ascii="Times New Roman" w:hAnsi="Times New Roman" w:cs="Times New Roman"/>
           <w:sz w:val="24"/>
@@ -645,23 +618,25 @@
           <w:sz w:val="24"/>
           <w:szCs w:val="24"/>
         </w:rPr>
-        <w:t>{{Settlement</w:t>
-      </w:r>
-      <w:r>
-        <w:rPr>
-          <w:rFonts w:ascii="Times New Roman" w:hAnsi="Times New Roman" w:cs="Times New Roman"/>
-          <w:sz w:val="24"/>
-          <w:szCs w:val="24"/>
-        </w:rPr>
-        <w:t>_</w:t>
-      </w:r>
-      <w:r>
-        <w:rPr>
-          <w:rFonts w:ascii="Times New Roman" w:hAnsi="Times New Roman" w:cs="Times New Roman"/>
-          <w:sz w:val="24"/>
-          <w:szCs w:val="24"/>
-        </w:rPr>
-        <w:t>Demand}}</w:t>
+        <w:t>{{</w:t>
+      </w:r>
+      <w:proofErr w:type="spellStart"/>
+      <w:r>
+        <w:rPr>
+          <w:rFonts w:ascii="Times New Roman" w:hAnsi="Times New Roman" w:cs="Times New Roman"/>
+          <w:sz w:val="24"/>
+          <w:szCs w:val="24"/>
+        </w:rPr>
+        <w:t>Settlement_Demand</w:t>
+      </w:r>
+      <w:proofErr w:type="spellEnd"/>
+      <w:r>
+        <w:rPr>
+          <w:rFonts w:ascii="Times New Roman" w:hAnsi="Times New Roman" w:cs="Times New Roman"/>
+          <w:sz w:val="24"/>
+          <w:szCs w:val="24"/>
+        </w:rPr>
+        <w:t>}}</w:t>
       </w:r>
     </w:p>
     <w:p>

</xml_diff>

<commit_message>
🐛 Fix: Cleaned demand template placeholders and updated service mapping
</commit_message>
<xml_diff>
--- a/templates/demand_template.docx
+++ b/templates/demand_template.docx
@@ -232,7 +232,7 @@
           <w:sz w:val="24"/>
           <w:szCs w:val="24"/>
         </w:rPr>
-        <w:t>Client_Name</w:t>
+        <w:t>ClientName</w:t>
       </w:r>
       <w:proofErr w:type="spellEnd"/>
       <w:r>
@@ -395,8 +395,34 @@
           <w:sz w:val="24"/>
           <w:szCs w:val="24"/>
         </w:rPr>
-        <w:t xml:space="preserve">As you are </w:t>
-      </w:r>
+        <w:t>As you are aware,</w:t>
+      </w:r>
+      <w:r>
+        <w:rPr>
+          <w:rFonts w:ascii="Times New Roman" w:hAnsi="Times New Roman" w:cs="Times New Roman"/>
+          <w:sz w:val="24"/>
+          <w:szCs w:val="24"/>
+        </w:rPr>
+        <w:t xml:space="preserve"> </w:t>
+      </w:r>
+      <w:r>
+        <w:rPr>
+          <w:rFonts w:ascii="Times New Roman" w:hAnsi="Times New Roman" w:cs="Times New Roman"/>
+          <w:sz w:val="24"/>
+          <w:szCs w:val="24"/>
+        </w:rPr>
+        <w:t>{{</w:t>
+      </w:r>
+      <w:proofErr w:type="spellStart"/>
+      <w:r>
+        <w:rPr>
+          <w:rFonts w:ascii="Times New Roman" w:hAnsi="Times New Roman" w:cs="Times New Roman"/>
+          <w:sz w:val="24"/>
+          <w:szCs w:val="24"/>
+        </w:rPr>
+        <w:t>BriefSynopsis</w:t>
+      </w:r>
+      <w:proofErr w:type="spellEnd"/>
       <w:proofErr w:type="gramStart"/>
       <w:r>
         <w:rPr>
@@ -404,25 +430,16 @@
           <w:sz w:val="24"/>
           <w:szCs w:val="24"/>
         </w:rPr>
-        <w:t>aware,</w:t>
-      </w:r>
-      <w:r>
-        <w:rPr>
-          <w:rFonts w:ascii="Times New Roman" w:hAnsi="Times New Roman" w:cs="Times New Roman"/>
-          <w:sz w:val="24"/>
-          <w:szCs w:val="24"/>
-        </w:rPr>
-        <w:t xml:space="preserve"> </w:t>
-      </w:r>
-      <w:r>
-        <w:rPr>
-          <w:rFonts w:ascii="Times New Roman" w:hAnsi="Times New Roman" w:cs="Times New Roman"/>
-          <w:sz w:val="24"/>
-          <w:szCs w:val="24"/>
-        </w:rPr>
-        <w:t>{{</w:t>
-      </w:r>
-      <w:proofErr w:type="spellStart"/>
+        <w:t>}}</w:t>
+      </w:r>
+      <w:r>
+        <w:rPr>
+          <w:rFonts w:ascii="Times New Roman" w:hAnsi="Times New Roman" w:cs="Times New Roman"/>
+          <w:sz w:val="24"/>
+          <w:szCs w:val="24"/>
+        </w:rPr>
+        <w:t>Please</w:t>
+      </w:r>
       <w:proofErr w:type="gramEnd"/>
       <w:r>
         <w:rPr>
@@ -430,50 +447,7 @@
           <w:sz w:val="24"/>
           <w:szCs w:val="24"/>
         </w:rPr>
-        <w:t>Brief_</w:t>
-      </w:r>
-      <w:proofErr w:type="gramStart"/>
-      <w:r>
-        <w:rPr>
-          <w:rFonts w:ascii="Times New Roman" w:hAnsi="Times New Roman" w:cs="Times New Roman"/>
-          <w:sz w:val="24"/>
-          <w:szCs w:val="24"/>
-        </w:rPr>
-        <w:t>Synopsis</w:t>
-      </w:r>
-      <w:proofErr w:type="spellEnd"/>
-      <w:r>
-        <w:rPr>
-          <w:rFonts w:ascii="Times New Roman" w:hAnsi="Times New Roman" w:cs="Times New Roman"/>
-          <w:sz w:val="24"/>
-          <w:szCs w:val="24"/>
-        </w:rPr>
-        <w:t>}}</w:t>
-      </w:r>
-      <w:r>
-        <w:rPr>
-          <w:rFonts w:ascii="Times New Roman" w:hAnsi="Times New Roman" w:cs="Times New Roman"/>
-          <w:sz w:val="24"/>
-          <w:szCs w:val="24"/>
-        </w:rPr>
-        <w:t>.</w:t>
-      </w:r>
-      <w:proofErr w:type="gramEnd"/>
-      <w:r>
-        <w:rPr>
-          <w:rFonts w:ascii="Times New Roman" w:hAnsi="Times New Roman" w:cs="Times New Roman"/>
-          <w:sz w:val="24"/>
-          <w:szCs w:val="24"/>
-        </w:rPr>
-        <w:t xml:space="preserve"> </w:t>
-      </w:r>
-      <w:r>
-        <w:rPr>
-          <w:rFonts w:ascii="Times New Roman" w:hAnsi="Times New Roman" w:cs="Times New Roman"/>
-          <w:sz w:val="24"/>
-          <w:szCs w:val="24"/>
-        </w:rPr>
-        <w:t>Please allow the following to serve as our client’s demand to resolve this matter prior to litigation.</w:t>
+        <w:t xml:space="preserve"> allow the following to serve as our client’s demand to resolve this matter prior to litigation.</w:t>
       </w:r>
     </w:p>
     <w:p>
@@ -606,6 +580,7 @@
     </w:p>
     <w:p>
       <w:pPr>
+        <w:spacing w:after="0" w:line="240" w:lineRule="auto"/>
         <w:rPr>
           <w:rFonts w:ascii="Times New Roman" w:hAnsi="Times New Roman" w:cs="Times New Roman"/>
           <w:sz w:val="24"/>
@@ -627,7 +602,7 @@
           <w:sz w:val="24"/>
           <w:szCs w:val="24"/>
         </w:rPr>
-        <w:t>Settlement_Demand</w:t>
+        <w:t>SettlementDemand</w:t>
       </w:r>
       <w:proofErr w:type="spellEnd"/>
       <w:r>

</xml_diff>

<commit_message>
🐛 Fix demand template rendering issue and update template placeholders
</commit_message>
<xml_diff>
--- a/templates/demand_template.docx
+++ b/templates/demand_template.docx
@@ -395,7 +395,16 @@
           <w:sz w:val="24"/>
           <w:szCs w:val="24"/>
         </w:rPr>
-        <w:t>As you are aware,</w:t>
+        <w:t xml:space="preserve">As you are </w:t>
+      </w:r>
+      <w:proofErr w:type="gramStart"/>
+      <w:r>
+        <w:rPr>
+          <w:rFonts w:ascii="Times New Roman" w:hAnsi="Times New Roman" w:cs="Times New Roman"/>
+          <w:sz w:val="24"/>
+          <w:szCs w:val="24"/>
+        </w:rPr>
+        <w:t>aware,</w:t>
       </w:r>
       <w:r>
         <w:rPr>
@@ -423,15 +432,32 @@
         <w:t>BriefSynopsis</w:t>
       </w:r>
       <w:proofErr w:type="spellEnd"/>
+      <w:r>
+        <w:rPr>
+          <w:rFonts w:ascii="Times New Roman" w:hAnsi="Times New Roman" w:cs="Times New Roman"/>
+          <w:sz w:val="24"/>
+          <w:szCs w:val="24"/>
+        </w:rPr>
+        <w:t>}}</w:t>
+      </w:r>
+      <w:r>
+        <w:rPr>
+          <w:rFonts w:ascii="Times New Roman" w:hAnsi="Times New Roman" w:cs="Times New Roman"/>
+          <w:sz w:val="24"/>
+          <w:szCs w:val="24"/>
+        </w:rPr>
+        <w:t>.</w:t>
+      </w:r>
+      <w:proofErr w:type="gramEnd"/>
+      <w:r>
+        <w:rPr>
+          <w:rFonts w:ascii="Times New Roman" w:hAnsi="Times New Roman" w:cs="Times New Roman"/>
+          <w:sz w:val="24"/>
+          <w:szCs w:val="24"/>
+        </w:rPr>
+        <w:t xml:space="preserve"> </w:t>
+      </w:r>
       <w:proofErr w:type="gramStart"/>
-      <w:r>
-        <w:rPr>
-          <w:rFonts w:ascii="Times New Roman" w:hAnsi="Times New Roman" w:cs="Times New Roman"/>
-          <w:sz w:val="24"/>
-          <w:szCs w:val="24"/>
-        </w:rPr>
-        <w:t>}}</w:t>
-      </w:r>
       <w:r>
         <w:rPr>
           <w:rFonts w:ascii="Times New Roman" w:hAnsi="Times New Roman" w:cs="Times New Roman"/>
@@ -3573,30 +3599,6 @@
 </file>
 
 <file path=customXml/item1.xml><?xml version="1.0" encoding="utf-8"?>
-<p:properties xmlns:p="http://schemas.microsoft.com/office/2006/metadata/properties" xmlns:xsi="http://www.w3.org/2001/XMLSchema-instance" xmlns:pc="http://schemas.microsoft.com/office/infopath/2007/PartnerControls">
-  <documentManagement>
-    <TaxCatchAll xmlns="292ad0f3-fd63-4202-8991-0d32617c922a" xsi:nil="true"/>
-    <lcf76f155ced4ddcb4097134ff3c332f xmlns="58259fbc-3098-42ff-b7c7-e890ef2f35bb">
-      <Terms xmlns="http://schemas.microsoft.com/office/infopath/2007/PartnerControls"/>
-    </lcf76f155ced4ddcb4097134ff3c332f>
-  </documentManagement>
-</p:properties>
-</file>
-
-<file path=customXml/item2.xml><?xml version="1.0" encoding="utf-8"?>
-<b:Sources xmlns:b="http://schemas.openxmlformats.org/officeDocument/2006/bibliography" xmlns="http://schemas.openxmlformats.org/officeDocument/2006/bibliography" SelectedStyle="\APASixthEditionOfficeOnline.xsl" StyleName="APA" Version="6"/>
-</file>
-
-<file path=customXml/item3.xml><?xml version="1.0" encoding="utf-8"?>
-<?mso-contentType ?>
-<FormTemplates xmlns="http://schemas.microsoft.com/sharepoint/v3/contenttype/forms">
-  <Display>DocumentLibraryForm</Display>
-  <Edit>DocumentLibraryForm</Edit>
-  <New>DocumentLibraryForm</New>
-</FormTemplates>
-</file>
-
-<file path=customXml/item4.xml><?xml version="1.0" encoding="utf-8"?>
 <ct:contentTypeSchema xmlns:ct="http://schemas.microsoft.com/office/2006/metadata/contentType" xmlns:ma="http://schemas.microsoft.com/office/2006/metadata/properties/metaAttributes" ct:_="" ma:_="" ma:contentTypeName="Document" ma:contentTypeID="0x0101002AD7FABEBE60024D9C2F12CAACE3E481" ma:contentTypeVersion="15" ma:contentTypeDescription="Create a new document." ma:contentTypeScope="" ma:versionID="e0cd270c09a4ab74ba7639b8aef62cf7">
   <xsd:schema xmlns:xsd="http://www.w3.org/2001/XMLSchema" xmlns:xs="http://www.w3.org/2001/XMLSchema" xmlns:p="http://schemas.microsoft.com/office/2006/metadata/properties" xmlns:ns2="58259fbc-3098-42ff-b7c7-e890ef2f35bb" xmlns:ns3="292ad0f3-fd63-4202-8991-0d32617c922a" targetNamespace="http://schemas.microsoft.com/office/2006/metadata/properties" ma:root="true" ma:fieldsID="515b2c270f5e9a6ca5db4cdc17b3644f" ns2:_="" ns3:_="">
     <xsd:import namespace="58259fbc-3098-42ff-b7c7-e890ef2f35bb"/>
@@ -3831,34 +3833,31 @@
 </ct:contentTypeSchema>
 </file>
 
-<file path=customXml/itemProps1.xml><?xml version="1.0" encoding="utf-8"?>
-<ds:datastoreItem xmlns:ds="http://schemas.openxmlformats.org/officeDocument/2006/customXml" ds:itemID="{245F8FE6-A9A6-4D7B-BFBD-6BF110F1761A}">
-  <ds:schemaRefs>
-    <ds:schemaRef ds:uri="http://schemas.microsoft.com/office/2006/metadata/properties"/>
-    <ds:schemaRef ds:uri="http://schemas.microsoft.com/office/infopath/2007/PartnerControls"/>
-    <ds:schemaRef ds:uri="292ad0f3-fd63-4202-8991-0d32617c922a"/>
-    <ds:schemaRef ds:uri="58259fbc-3098-42ff-b7c7-e890ef2f35bb"/>
-  </ds:schemaRefs>
-</ds:datastoreItem>
+<file path=customXml/item2.xml><?xml version="1.0" encoding="utf-8"?>
+<?mso-contentType ?>
+<FormTemplates xmlns="http://schemas.microsoft.com/sharepoint/v3/contenttype/forms">
+  <Display>DocumentLibraryForm</Display>
+  <Edit>DocumentLibraryForm</Edit>
+  <New>DocumentLibraryForm</New>
+</FormTemplates>
 </file>
 
-<file path=customXml/itemProps2.xml><?xml version="1.0" encoding="utf-8"?>
-<ds:datastoreItem xmlns:ds="http://schemas.openxmlformats.org/officeDocument/2006/customXml" ds:itemID="{4EFBCC64-5722-4472-B8A0-C7C09065563B}">
-  <ds:schemaRefs>
-    <ds:schemaRef ds:uri="http://schemas.openxmlformats.org/officeDocument/2006/bibliography"/>
-  </ds:schemaRefs>
-</ds:datastoreItem>
+<file path=customXml/item3.xml><?xml version="1.0" encoding="utf-8"?>
+<b:Sources xmlns:b="http://schemas.openxmlformats.org/officeDocument/2006/bibliography" xmlns="http://schemas.openxmlformats.org/officeDocument/2006/bibliography" SelectedStyle="\APASixthEditionOfficeOnline.xsl" StyleName="APA" Version="6"/>
 </file>
 
-<file path=customXml/itemProps3.xml><?xml version="1.0" encoding="utf-8"?>
-<ds:datastoreItem xmlns:ds="http://schemas.openxmlformats.org/officeDocument/2006/customXml" ds:itemID="{8B1E710E-BEA1-4E2E-8E66-5F533E43CDA9}">
-  <ds:schemaRefs>
-    <ds:schemaRef ds:uri="http://schemas.microsoft.com/sharepoint/v3/contenttype/forms"/>
-  </ds:schemaRefs>
-</ds:datastoreItem>
+<file path=customXml/item4.xml><?xml version="1.0" encoding="utf-8"?>
+<p:properties xmlns:p="http://schemas.microsoft.com/office/2006/metadata/properties" xmlns:xsi="http://www.w3.org/2001/XMLSchema-instance" xmlns:pc="http://schemas.microsoft.com/office/infopath/2007/PartnerControls">
+  <documentManagement>
+    <TaxCatchAll xmlns="292ad0f3-fd63-4202-8991-0d32617c922a" xsi:nil="true"/>
+    <lcf76f155ced4ddcb4097134ff3c332f xmlns="58259fbc-3098-42ff-b7c7-e890ef2f35bb">
+      <Terms xmlns="http://schemas.microsoft.com/office/infopath/2007/PartnerControls"/>
+    </lcf76f155ced4ddcb4097134ff3c332f>
+  </documentManagement>
+</p:properties>
 </file>
 
-<file path=customXml/itemProps4.xml><?xml version="1.0" encoding="utf-8"?>
+<file path=customXml/itemProps1.xml><?xml version="1.0" encoding="utf-8"?>
 <ds:datastoreItem xmlns:ds="http://schemas.openxmlformats.org/officeDocument/2006/customXml" ds:itemID="{53139AFF-74BD-443C-9883-9326585DD3C6}">
   <ds:schemaRefs>
     <ds:schemaRef ds:uri="http://schemas.microsoft.com/office/2006/metadata/contentType"/>
@@ -3875,4 +3874,31 @@
     <ds:schemaRef ds:uri="http://schemas.microsoft.com/internal/obd"/>
   </ds:schemaRefs>
 </ds:datastoreItem>
+</file>
+
+<file path=customXml/itemProps2.xml><?xml version="1.0" encoding="utf-8"?>
+<ds:datastoreItem xmlns:ds="http://schemas.openxmlformats.org/officeDocument/2006/customXml" ds:itemID="{8B1E710E-BEA1-4E2E-8E66-5F533E43CDA9}">
+  <ds:schemaRefs>
+    <ds:schemaRef ds:uri="http://schemas.microsoft.com/sharepoint/v3/contenttype/forms"/>
+  </ds:schemaRefs>
+</ds:datastoreItem>
+</file>
+
+<file path=customXml/itemProps3.xml><?xml version="1.0" encoding="utf-8"?>
+<ds:datastoreItem xmlns:ds="http://schemas.openxmlformats.org/officeDocument/2006/customXml" ds:itemID="{4EFBCC64-5722-4472-B8A0-C7C09065563B}">
+  <ds:schemaRefs>
+    <ds:schemaRef ds:uri="http://schemas.openxmlformats.org/officeDocument/2006/bibliography"/>
+  </ds:schemaRefs>
+</ds:datastoreItem>
+</file>
+
+<file path=customXml/itemProps4.xml><?xml version="1.0" encoding="utf-8"?>
+<ds:datastoreItem xmlns:ds="http://schemas.openxmlformats.org/officeDocument/2006/customXml" ds:itemID="{245F8FE6-A9A6-4D7B-BFBD-6BF110F1761A}">
+  <ds:schemaRefs>
+    <ds:schemaRef ds:uri="http://schemas.microsoft.com/office/2006/metadata/properties"/>
+    <ds:schemaRef ds:uri="http://schemas.microsoft.com/office/infopath/2007/PartnerControls"/>
+    <ds:schemaRef ds:uri="292ad0f3-fd63-4202-8991-0d32617c922a"/>
+    <ds:schemaRef ds:uri="58259fbc-3098-42ff-b7c7-e890ef2f35bb"/>
+  </ds:schemaRefs>
+</ds:datastoreItem>
 </file>
</xml_diff>

<commit_message>
📝 Add finalized demand letter template with dynamic placeholders
</commit_message>
<xml_diff>
--- a/templates/demand_template.docx
+++ b/templates/demand_template.docx
@@ -127,7 +127,27 @@
           <w:szCs w:val="24"/>
           <w:highlight w:val="yellow"/>
         </w:rPr>
-        <w:t>NAME</w:t>
+        <w:t>{{</w:t>
+      </w:r>
+      <w:proofErr w:type="spellStart"/>
+      <w:r>
+        <w:rPr>
+          <w:rFonts w:ascii="Times New Roman" w:hAnsi="Times New Roman" w:cs="Times New Roman"/>
+          <w:sz w:val="24"/>
+          <w:szCs w:val="24"/>
+          <w:highlight w:val="yellow"/>
+        </w:rPr>
+        <w:t>RecipientName</w:t>
+      </w:r>
+      <w:proofErr w:type="spellEnd"/>
+      <w:r>
+        <w:rPr>
+          <w:rFonts w:ascii="Times New Roman" w:hAnsi="Times New Roman" w:cs="Times New Roman"/>
+          <w:sz w:val="24"/>
+          <w:szCs w:val="24"/>
+          <w:highlight w:val="yellow"/>
+        </w:rPr>
+        <w:t>}}</w:t>
       </w:r>
     </w:p>
     <w:p>
@@ -144,9 +164,85 @@
           <w:rFonts w:ascii="Times New Roman" w:hAnsi="Times New Roman" w:cs="Times New Roman"/>
           <w:sz w:val="24"/>
           <w:szCs w:val="24"/>
-          <w:highlight w:val="yellow"/>
-        </w:rPr>
-        <w:t>F: FAX NO</w:t>
+        </w:rPr>
+        <w:tab/>
+      </w:r>
+      <w:r>
+        <w:rPr>
+          <w:rFonts w:ascii="Times New Roman" w:hAnsi="Times New Roman" w:cs="Times New Roman"/>
+          <w:sz w:val="24"/>
+          <w:szCs w:val="24"/>
+        </w:rPr>
+        <w:tab/>
+      </w:r>
+      <w:r>
+        <w:rPr>
+          <w:rFonts w:ascii="Times New Roman" w:hAnsi="Times New Roman" w:cs="Times New Roman"/>
+          <w:sz w:val="24"/>
+          <w:szCs w:val="24"/>
+        </w:rPr>
+        <w:tab/>
+        <w:t xml:space="preserve">Our </w:t>
+      </w:r>
+      <w:proofErr w:type="gramStart"/>
+      <w:r>
+        <w:rPr>
+          <w:rFonts w:ascii="Times New Roman" w:hAnsi="Times New Roman" w:cs="Times New Roman"/>
+          <w:sz w:val="24"/>
+          <w:szCs w:val="24"/>
+        </w:rPr>
+        <w:t>Client</w:t>
+      </w:r>
+      <w:proofErr w:type="gramEnd"/>
+      <w:r>
+        <w:rPr>
+          <w:rFonts w:ascii="Times New Roman" w:hAnsi="Times New Roman" w:cs="Times New Roman"/>
+          <w:sz w:val="24"/>
+          <w:szCs w:val="24"/>
+        </w:rPr>
+        <w:t xml:space="preserve">: </w:t>
+      </w:r>
+      <w:r>
+        <w:rPr>
+          <w:rFonts w:ascii="Times New Roman" w:hAnsi="Times New Roman" w:cs="Times New Roman"/>
+          <w:sz w:val="24"/>
+          <w:szCs w:val="24"/>
+        </w:rPr>
+        <w:tab/>
+      </w:r>
+      <w:r>
+        <w:rPr>
+          <w:rFonts w:ascii="Times New Roman" w:hAnsi="Times New Roman" w:cs="Times New Roman"/>
+          <w:sz w:val="24"/>
+          <w:szCs w:val="24"/>
+        </w:rPr>
+        <w:tab/>
+      </w:r>
+      <w:r>
+        <w:rPr>
+          <w:rFonts w:ascii="Times New Roman" w:hAnsi="Times New Roman" w:cs="Times New Roman"/>
+          <w:sz w:val="24"/>
+          <w:szCs w:val="24"/>
+        </w:rPr>
+        <w:t>{{</w:t>
+      </w:r>
+      <w:proofErr w:type="spellStart"/>
+      <w:r>
+        <w:rPr>
+          <w:rFonts w:ascii="Times New Roman" w:hAnsi="Times New Roman" w:cs="Times New Roman"/>
+          <w:sz w:val="24"/>
+          <w:szCs w:val="24"/>
+        </w:rPr>
+        <w:t>ClientName</w:t>
+      </w:r>
+      <w:proofErr w:type="spellEnd"/>
+      <w:r>
+        <w:rPr>
+          <w:rFonts w:ascii="Times New Roman" w:hAnsi="Times New Roman" w:cs="Times New Roman"/>
+          <w:sz w:val="24"/>
+          <w:szCs w:val="24"/>
+        </w:rPr>
+        <w:t>}}</w:t>
       </w:r>
     </w:p>
     <w:p>
@@ -181,7 +277,7 @@
           <w:szCs w:val="24"/>
         </w:rPr>
         <w:tab/>
-        <w:t xml:space="preserve">Our </w:t>
+        <w:t xml:space="preserve">Date of </w:t>
       </w:r>
       <w:proofErr w:type="gramStart"/>
       <w:r>
@@ -190,8 +286,25 @@
           <w:sz w:val="24"/>
           <w:szCs w:val="24"/>
         </w:rPr>
-        <w:t>Client</w:t>
-      </w:r>
+        <w:t>Incident:</w:t>
+      </w:r>
+      <w:r>
+        <w:rPr>
+          <w:rFonts w:ascii="Times New Roman" w:hAnsi="Times New Roman" w:cs="Times New Roman"/>
+          <w:sz w:val="24"/>
+          <w:szCs w:val="24"/>
+        </w:rPr>
+        <w:tab/>
+      </w:r>
+      <w:r>
+        <w:rPr>
+          <w:rFonts w:ascii="Times New Roman" w:hAnsi="Times New Roman" w:cs="Times New Roman"/>
+          <w:sz w:val="24"/>
+          <w:szCs w:val="24"/>
+        </w:rPr>
+        <w:t>{{</w:t>
+      </w:r>
+      <w:proofErr w:type="spellStart"/>
       <w:proofErr w:type="gramEnd"/>
       <w:r>
         <w:rPr>
@@ -199,40 +312,7 @@
           <w:sz w:val="24"/>
           <w:szCs w:val="24"/>
         </w:rPr>
-        <w:t xml:space="preserve">: </w:t>
-      </w:r>
-      <w:r>
-        <w:rPr>
-          <w:rFonts w:ascii="Times New Roman" w:hAnsi="Times New Roman" w:cs="Times New Roman"/>
-          <w:sz w:val="24"/>
-          <w:szCs w:val="24"/>
-        </w:rPr>
-        <w:tab/>
-      </w:r>
-      <w:r>
-        <w:rPr>
-          <w:rFonts w:ascii="Times New Roman" w:hAnsi="Times New Roman" w:cs="Times New Roman"/>
-          <w:sz w:val="24"/>
-          <w:szCs w:val="24"/>
-        </w:rPr>
-        <w:tab/>
-      </w:r>
-      <w:r>
-        <w:rPr>
-          <w:rFonts w:ascii="Times New Roman" w:hAnsi="Times New Roman" w:cs="Times New Roman"/>
-          <w:sz w:val="24"/>
-          <w:szCs w:val="24"/>
-        </w:rPr>
-        <w:t>{{</w:t>
-      </w:r>
-      <w:proofErr w:type="spellStart"/>
-      <w:r>
-        <w:rPr>
-          <w:rFonts w:ascii="Times New Roman" w:hAnsi="Times New Roman" w:cs="Times New Roman"/>
-          <w:sz w:val="24"/>
-          <w:szCs w:val="24"/>
-        </w:rPr>
-        <w:t>ClientName</w:t>
+        <w:t>IncidentDate</w:t>
       </w:r>
       <w:proofErr w:type="spellEnd"/>
       <w:r>
@@ -253,75 +333,6 @@
           <w:szCs w:val="24"/>
         </w:rPr>
       </w:pPr>
-      <w:r>
-        <w:rPr>
-          <w:rFonts w:ascii="Times New Roman" w:hAnsi="Times New Roman" w:cs="Times New Roman"/>
-          <w:sz w:val="24"/>
-          <w:szCs w:val="24"/>
-        </w:rPr>
-        <w:tab/>
-      </w:r>
-      <w:r>
-        <w:rPr>
-          <w:rFonts w:ascii="Times New Roman" w:hAnsi="Times New Roman" w:cs="Times New Roman"/>
-          <w:sz w:val="24"/>
-          <w:szCs w:val="24"/>
-        </w:rPr>
-        <w:tab/>
-      </w:r>
-      <w:r>
-        <w:rPr>
-          <w:rFonts w:ascii="Times New Roman" w:hAnsi="Times New Roman" w:cs="Times New Roman"/>
-          <w:sz w:val="24"/>
-          <w:szCs w:val="24"/>
-        </w:rPr>
-        <w:tab/>
-        <w:t xml:space="preserve">Date of </w:t>
-      </w:r>
-      <w:proofErr w:type="gramStart"/>
-      <w:r>
-        <w:rPr>
-          <w:rFonts w:ascii="Times New Roman" w:hAnsi="Times New Roman" w:cs="Times New Roman"/>
-          <w:sz w:val="24"/>
-          <w:szCs w:val="24"/>
-        </w:rPr>
-        <w:t>Incident:</w:t>
-      </w:r>
-      <w:r>
-        <w:rPr>
-          <w:rFonts w:ascii="Times New Roman" w:hAnsi="Times New Roman" w:cs="Times New Roman"/>
-          <w:sz w:val="24"/>
-          <w:szCs w:val="24"/>
-        </w:rPr>
-        <w:tab/>
-      </w:r>
-      <w:r>
-        <w:rPr>
-          <w:rFonts w:ascii="Times New Roman" w:hAnsi="Times New Roman" w:cs="Times New Roman"/>
-          <w:sz w:val="24"/>
-          <w:szCs w:val="24"/>
-        </w:rPr>
-        <w:t>{{</w:t>
-      </w:r>
-      <w:proofErr w:type="spellStart"/>
-      <w:proofErr w:type="gramEnd"/>
-      <w:r>
-        <w:rPr>
-          <w:rFonts w:ascii="Times New Roman" w:hAnsi="Times New Roman" w:cs="Times New Roman"/>
-          <w:sz w:val="24"/>
-          <w:szCs w:val="24"/>
-        </w:rPr>
-        <w:t>IncidentDate</w:t>
-      </w:r>
-      <w:proofErr w:type="spellEnd"/>
-      <w:r>
-        <w:rPr>
-          <w:rFonts w:ascii="Times New Roman" w:hAnsi="Times New Roman" w:cs="Times New Roman"/>
-          <w:sz w:val="24"/>
-          <w:szCs w:val="24"/>
-        </w:rPr>
-        <w:t>}}</w:t>
-      </w:r>
     </w:p>
     <w:p>
       <w:pPr>
@@ -342,32 +353,49 @@
           <w:szCs w:val="24"/>
         </w:rPr>
       </w:pPr>
-    </w:p>
-    <w:p>
-      <w:pPr>
-        <w:pStyle w:val="NoSpacing"/>
-        <w:rPr>
-          <w:rFonts w:ascii="Times New Roman" w:hAnsi="Times New Roman" w:cs="Times New Roman"/>
-          <w:sz w:val="24"/>
-          <w:szCs w:val="24"/>
-        </w:rPr>
-      </w:pPr>
-      <w:r>
-        <w:rPr>
-          <w:rFonts w:ascii="Times New Roman" w:hAnsi="Times New Roman" w:cs="Times New Roman"/>
-          <w:sz w:val="24"/>
-          <w:szCs w:val="24"/>
-          <w:highlight w:val="yellow"/>
-        </w:rPr>
-        <w:t>NAME</w:t>
-      </w:r>
-      <w:r>
-        <w:rPr>
-          <w:rFonts w:ascii="Times New Roman" w:hAnsi="Times New Roman" w:cs="Times New Roman"/>
-          <w:sz w:val="24"/>
-          <w:szCs w:val="24"/>
-        </w:rPr>
-        <w:t xml:space="preserve">, </w:t>
+      <w:proofErr w:type="gramStart"/>
+      <w:r>
+        <w:rPr>
+          <w:rFonts w:ascii="Times New Roman" w:hAnsi="Times New Roman" w:cs="Times New Roman"/>
+          <w:sz w:val="24"/>
+          <w:szCs w:val="24"/>
+        </w:rPr>
+        <w:t>{{</w:t>
+      </w:r>
+      <w:proofErr w:type="spellStart"/>
+      <w:r>
+        <w:rPr>
+          <w:rFonts w:ascii="Times New Roman" w:hAnsi="Times New Roman" w:cs="Times New Roman"/>
+          <w:sz w:val="24"/>
+          <w:szCs w:val="24"/>
+        </w:rPr>
+        <w:t>RecipientName</w:t>
+      </w:r>
+      <w:proofErr w:type="spellEnd"/>
+      <w:r>
+        <w:rPr>
+          <w:rFonts w:ascii="Times New Roman" w:hAnsi="Times New Roman" w:cs="Times New Roman"/>
+          <w:sz w:val="24"/>
+          <w:szCs w:val="24"/>
+        </w:rPr>
+        <w:t>}}</w:t>
+      </w:r>
+      <w:r>
+        <w:rPr>
+          <w:rFonts w:ascii="Times New Roman" w:hAnsi="Times New Roman" w:cs="Times New Roman"/>
+          <w:sz w:val="24"/>
+          <w:szCs w:val="24"/>
+        </w:rPr>
+        <w:t>,</w:t>
+      </w:r>
+      <w:proofErr w:type="gramEnd"/>
+      <w:r>
+        <w:rPr>
+          <w:rFonts w:ascii="Times New Roman" w:hAnsi="Times New Roman" w:cs="Times New Roman"/>
+          <w:sz w:val="24"/>
+          <w:szCs w:val="24"/>
+        </w:rPr>
+        <w:t xml:space="preserve"> </w:t>
       </w:r>
     </w:p>
     <w:p>

</xml_diff>

<commit_message>
Upgrade demand letter generator to A+ quality: improved GPT prompts, example injection, active voice, security, and UI caching
</commit_message>
<xml_diff>
--- a/templates/demand_template.docx
+++ b/templates/demand_template.docx
@@ -52,7 +52,7 @@
           <w:sz w:val="24"/>
           <w:szCs w:val="24"/>
         </w:rPr>
-        <w:t>7/23/2025</w:t>
+        <w:t>7/24/2025</w:t>
       </w:r>
       <w:r>
         <w:rPr>
@@ -451,6 +451,7 @@
         <w:t>{{</w:t>
       </w:r>
       <w:proofErr w:type="spellStart"/>
+      <w:proofErr w:type="gramEnd"/>
       <w:r>
         <w:rPr>
           <w:rFonts w:ascii="Times New Roman" w:hAnsi="Times New Roman" w:cs="Times New Roman"/>
@@ -474,34 +475,15 @@
           <w:sz w:val="24"/>
           <w:szCs w:val="24"/>
         </w:rPr>
-        <w:t>.</w:t>
-      </w:r>
-      <w:proofErr w:type="gramEnd"/>
-      <w:r>
-        <w:rPr>
-          <w:rFonts w:ascii="Times New Roman" w:hAnsi="Times New Roman" w:cs="Times New Roman"/>
-          <w:sz w:val="24"/>
-          <w:szCs w:val="24"/>
-        </w:rPr>
         <w:t xml:space="preserve"> </w:t>
       </w:r>
-      <w:proofErr w:type="gramStart"/>
-      <w:r>
-        <w:rPr>
-          <w:rFonts w:ascii="Times New Roman" w:hAnsi="Times New Roman" w:cs="Times New Roman"/>
-          <w:sz w:val="24"/>
-          <w:szCs w:val="24"/>
-        </w:rPr>
-        <w:t>Please</w:t>
-      </w:r>
-      <w:proofErr w:type="gramEnd"/>
-      <w:r>
-        <w:rPr>
-          <w:rFonts w:ascii="Times New Roman" w:hAnsi="Times New Roman" w:cs="Times New Roman"/>
-          <w:sz w:val="24"/>
-          <w:szCs w:val="24"/>
-        </w:rPr>
-        <w:t xml:space="preserve"> allow the following to serve as our client’s demand to resolve this matter prior to litigation.</w:t>
+      <w:r>
+        <w:rPr>
+          <w:rFonts w:ascii="Times New Roman" w:hAnsi="Times New Roman" w:cs="Times New Roman"/>
+          <w:sz w:val="24"/>
+          <w:szCs w:val="24"/>
+        </w:rPr>
+        <w:t>Please allow the following to serve as our client’s demand to resolve this matter prior to litigation.</w:t>
       </w:r>
     </w:p>
     <w:p>
@@ -3627,6 +3609,30 @@
 </file>
 
 <file path=customXml/item1.xml><?xml version="1.0" encoding="utf-8"?>
+<p:properties xmlns:p="http://schemas.microsoft.com/office/2006/metadata/properties" xmlns:xsi="http://www.w3.org/2001/XMLSchema-instance" xmlns:pc="http://schemas.microsoft.com/office/infopath/2007/PartnerControls">
+  <documentManagement>
+    <TaxCatchAll xmlns="292ad0f3-fd63-4202-8991-0d32617c922a" xsi:nil="true"/>
+    <lcf76f155ced4ddcb4097134ff3c332f xmlns="58259fbc-3098-42ff-b7c7-e890ef2f35bb">
+      <Terms xmlns="http://schemas.microsoft.com/office/infopath/2007/PartnerControls"/>
+    </lcf76f155ced4ddcb4097134ff3c332f>
+  </documentManagement>
+</p:properties>
+</file>
+
+<file path=customXml/item2.xml><?xml version="1.0" encoding="utf-8"?>
+<b:Sources xmlns:b="http://schemas.openxmlformats.org/officeDocument/2006/bibliography" xmlns="http://schemas.openxmlformats.org/officeDocument/2006/bibliography" SelectedStyle="\APASixthEditionOfficeOnline.xsl" StyleName="APA" Version="6"/>
+</file>
+
+<file path=customXml/item3.xml><?xml version="1.0" encoding="utf-8"?>
+<?mso-contentType ?>
+<FormTemplates xmlns="http://schemas.microsoft.com/sharepoint/v3/contenttype/forms">
+  <Display>DocumentLibraryForm</Display>
+  <Edit>DocumentLibraryForm</Edit>
+  <New>DocumentLibraryForm</New>
+</FormTemplates>
+</file>
+
+<file path=customXml/item4.xml><?xml version="1.0" encoding="utf-8"?>
 <ct:contentTypeSchema xmlns:ct="http://schemas.microsoft.com/office/2006/metadata/contentType" xmlns:ma="http://schemas.microsoft.com/office/2006/metadata/properties/metaAttributes" ct:_="" ma:_="" ma:contentTypeName="Document" ma:contentTypeID="0x0101002AD7FABEBE60024D9C2F12CAACE3E481" ma:contentTypeVersion="15" ma:contentTypeDescription="Create a new document." ma:contentTypeScope="" ma:versionID="e0cd270c09a4ab74ba7639b8aef62cf7">
   <xsd:schema xmlns:xsd="http://www.w3.org/2001/XMLSchema" xmlns:xs="http://www.w3.org/2001/XMLSchema" xmlns:p="http://schemas.microsoft.com/office/2006/metadata/properties" xmlns:ns2="58259fbc-3098-42ff-b7c7-e890ef2f35bb" xmlns:ns3="292ad0f3-fd63-4202-8991-0d32617c922a" targetNamespace="http://schemas.microsoft.com/office/2006/metadata/properties" ma:root="true" ma:fieldsID="515b2c270f5e9a6ca5db4cdc17b3644f" ns2:_="" ns3:_="">
     <xsd:import namespace="58259fbc-3098-42ff-b7c7-e890ef2f35bb"/>
@@ -3861,31 +3867,34 @@
 </ct:contentTypeSchema>
 </file>
 
-<file path=customXml/item2.xml><?xml version="1.0" encoding="utf-8"?>
-<?mso-contentType ?>
-<FormTemplates xmlns="http://schemas.microsoft.com/sharepoint/v3/contenttype/forms">
-  <Display>DocumentLibraryForm</Display>
-  <Edit>DocumentLibraryForm</Edit>
-  <New>DocumentLibraryForm</New>
-</FormTemplates>
+<file path=customXml/itemProps1.xml><?xml version="1.0" encoding="utf-8"?>
+<ds:datastoreItem xmlns:ds="http://schemas.openxmlformats.org/officeDocument/2006/customXml" ds:itemID="{245F8FE6-A9A6-4D7B-BFBD-6BF110F1761A}">
+  <ds:schemaRefs>
+    <ds:schemaRef ds:uri="http://schemas.microsoft.com/office/2006/metadata/properties"/>
+    <ds:schemaRef ds:uri="http://schemas.microsoft.com/office/infopath/2007/PartnerControls"/>
+    <ds:schemaRef ds:uri="292ad0f3-fd63-4202-8991-0d32617c922a"/>
+    <ds:schemaRef ds:uri="58259fbc-3098-42ff-b7c7-e890ef2f35bb"/>
+  </ds:schemaRefs>
+</ds:datastoreItem>
 </file>
 
-<file path=customXml/item3.xml><?xml version="1.0" encoding="utf-8"?>
-<b:Sources xmlns:b="http://schemas.openxmlformats.org/officeDocument/2006/bibliography" xmlns="http://schemas.openxmlformats.org/officeDocument/2006/bibliography" SelectedStyle="\APASixthEditionOfficeOnline.xsl" StyleName="APA" Version="6"/>
+<file path=customXml/itemProps2.xml><?xml version="1.0" encoding="utf-8"?>
+<ds:datastoreItem xmlns:ds="http://schemas.openxmlformats.org/officeDocument/2006/customXml" ds:itemID="{4EFBCC64-5722-4472-B8A0-C7C09065563B}">
+  <ds:schemaRefs>
+    <ds:schemaRef ds:uri="http://schemas.openxmlformats.org/officeDocument/2006/bibliography"/>
+  </ds:schemaRefs>
+</ds:datastoreItem>
 </file>
 
-<file path=customXml/item4.xml><?xml version="1.0" encoding="utf-8"?>
-<p:properties xmlns:p="http://schemas.microsoft.com/office/2006/metadata/properties" xmlns:xsi="http://www.w3.org/2001/XMLSchema-instance" xmlns:pc="http://schemas.microsoft.com/office/infopath/2007/PartnerControls">
-  <documentManagement>
-    <TaxCatchAll xmlns="292ad0f3-fd63-4202-8991-0d32617c922a" xsi:nil="true"/>
-    <lcf76f155ced4ddcb4097134ff3c332f xmlns="58259fbc-3098-42ff-b7c7-e890ef2f35bb">
-      <Terms xmlns="http://schemas.microsoft.com/office/infopath/2007/PartnerControls"/>
-    </lcf76f155ced4ddcb4097134ff3c332f>
-  </documentManagement>
-</p:properties>
+<file path=customXml/itemProps3.xml><?xml version="1.0" encoding="utf-8"?>
+<ds:datastoreItem xmlns:ds="http://schemas.openxmlformats.org/officeDocument/2006/customXml" ds:itemID="{8B1E710E-BEA1-4E2E-8E66-5F533E43CDA9}">
+  <ds:schemaRefs>
+    <ds:schemaRef ds:uri="http://schemas.microsoft.com/sharepoint/v3/contenttype/forms"/>
+  </ds:schemaRefs>
+</ds:datastoreItem>
 </file>
 
-<file path=customXml/itemProps1.xml><?xml version="1.0" encoding="utf-8"?>
+<file path=customXml/itemProps4.xml><?xml version="1.0" encoding="utf-8"?>
 <ds:datastoreItem xmlns:ds="http://schemas.openxmlformats.org/officeDocument/2006/customXml" ds:itemID="{53139AFF-74BD-443C-9883-9326585DD3C6}">
   <ds:schemaRefs>
     <ds:schemaRef ds:uri="http://schemas.microsoft.com/office/2006/metadata/contentType"/>
@@ -3902,31 +3911,4 @@
     <ds:schemaRef ds:uri="http://schemas.microsoft.com/internal/obd"/>
   </ds:schemaRefs>
 </ds:datastoreItem>
-</file>
-
-<file path=customXml/itemProps2.xml><?xml version="1.0" encoding="utf-8"?>
-<ds:datastoreItem xmlns:ds="http://schemas.openxmlformats.org/officeDocument/2006/customXml" ds:itemID="{8B1E710E-BEA1-4E2E-8E66-5F533E43CDA9}">
-  <ds:schemaRefs>
-    <ds:schemaRef ds:uri="http://schemas.microsoft.com/sharepoint/v3/contenttype/forms"/>
-  </ds:schemaRefs>
-</ds:datastoreItem>
-</file>
-
-<file path=customXml/itemProps3.xml><?xml version="1.0" encoding="utf-8"?>
-<ds:datastoreItem xmlns:ds="http://schemas.openxmlformats.org/officeDocument/2006/customXml" ds:itemID="{4EFBCC64-5722-4472-B8A0-C7C09065563B}">
-  <ds:schemaRefs>
-    <ds:schemaRef ds:uri="http://schemas.openxmlformats.org/officeDocument/2006/bibliography"/>
-  </ds:schemaRefs>
-</ds:datastoreItem>
-</file>
-
-<file path=customXml/itemProps4.xml><?xml version="1.0" encoding="utf-8"?>
-<ds:datastoreItem xmlns:ds="http://schemas.openxmlformats.org/officeDocument/2006/customXml" ds:itemID="{245F8FE6-A9A6-4D7B-BFBD-6BF110F1761A}">
-  <ds:schemaRefs>
-    <ds:schemaRef ds:uri="http://schemas.microsoft.com/office/2006/metadata/properties"/>
-    <ds:schemaRef ds:uri="http://schemas.microsoft.com/office/infopath/2007/PartnerControls"/>
-    <ds:schemaRef ds:uri="292ad0f3-fd63-4202-8991-0d32617c922a"/>
-    <ds:schemaRef ds:uri="58259fbc-3098-42ff-b7c7-e890ef2f35bb"/>
-  </ds:schemaRefs>
-</ds:datastoreItem>
 </file>
</xml_diff>